<commit_message>
PDS 3 terminada, Micros 6y7 terminada, SSDD Rest terminada
</commit_message>
<xml_diff>
--- a/TERCERO/ProcesamientoDigitalSeñales/Practica3/PDS_P3_2022_plantilla_informe.docx
+++ b/TERCERO/ProcesamientoDigitalSeñales/Practica3/PDS_P3_2022_plantilla_informe.docx
@@ -387,14 +387,81 @@
                 <w:i/>
                 <w:iCs/>
               </w:rPr>
-              <w:t>(responda en este recuadro, use todo el espacio que necesite)</w:t>
-            </w:r>
-          </w:p>
-          <w:p>
-            <w:pPr>
-              <w:pStyle w:val="Prrafodelista"/>
-              <w:ind w:left="0"/>
-            </w:pPr>
+              <w:t xml:space="preserve">Cargamos la señal y la función </w:t>
+            </w:r>
+            <w:proofErr w:type="gramStart"/>
+            <w:r>
+              <w:rPr>
+                <w:i/>
+                <w:iCs/>
+              </w:rPr>
+              <w:t>load(</w:t>
+            </w:r>
+            <w:proofErr w:type="gramEnd"/>
+            <w:r>
+              <w:rPr>
+                <w:i/>
+                <w:iCs/>
+              </w:rPr>
+              <w:t xml:space="preserve">) nos devuelve la señal x[n] </w:t>
+            </w:r>
+            <w:r>
+              <w:rPr>
+                <w:i/>
+                <w:iCs/>
+              </w:rPr>
+              <w:t>y su vector de tiempos. Calculamos el periodo haciendo la diferencia entre dos muestras y haciendo el inverso del periodo obtenemos la frecuencia de muestreo. Obtenemos un valor de fs = 212 kHz.</w:t>
+            </w:r>
+          </w:p>
+          <w:p>
+            <w:pPr>
+              <w:pStyle w:val="Prrafodelista"/>
+              <w:ind w:left="0"/>
+            </w:pPr>
+          </w:p>
+          <w:p>
+            <w:pPr>
+              <w:pStyle w:val="Prrafodelista"/>
+              <w:ind w:left="0"/>
+              <w:jc w:val="center"/>
+            </w:pPr>
+            <w:r>
+              <w:drawing>
+                <wp:inline distT="0" distB="0" distL="0" distR="0" wp14:anchorId="30690FEC" wp14:editId="4994990A">
+                  <wp:extent cx="1200318" cy="714475"/>
+                  <wp:effectExtent l="0" t="0" r="0" b="9525"/>
+                  <wp:docPr id="6" name="Imagen 6"/>
+                  <wp:cNvGraphicFramePr>
+                    <a:graphicFrameLocks xmlns:a="http://schemas.openxmlformats.org/drawingml/2006/main" noChangeAspect="1"/>
+                  </wp:cNvGraphicFramePr>
+                  <a:graphic xmlns:a="http://schemas.openxmlformats.org/drawingml/2006/main">
+                    <a:graphicData uri="http://schemas.openxmlformats.org/drawingml/2006/picture">
+                      <pic:pic xmlns:pic="http://schemas.openxmlformats.org/drawingml/2006/picture">
+                        <pic:nvPicPr>
+                          <pic:cNvPr id="1" name=""/>
+                          <pic:cNvPicPr/>
+                        </pic:nvPicPr>
+                        <pic:blipFill>
+                          <a:blip r:embed="rId7"/>
+                          <a:stretch>
+                            <a:fillRect/>
+                          </a:stretch>
+                        </pic:blipFill>
+                        <pic:spPr>
+                          <a:xfrm>
+                            <a:off x="0" y="0"/>
+                            <a:ext cx="1200318" cy="714475"/>
+                          </a:xfrm>
+                          <a:prstGeom prst="rect">
+                            <a:avLst/>
+                          </a:prstGeom>
+                        </pic:spPr>
+                      </pic:pic>
+                    </a:graphicData>
+                  </a:graphic>
+                </wp:inline>
+              </w:drawing>
+            </w:r>
           </w:p>
           <w:p>
             <w:pPr>
@@ -641,14 +708,205 @@
                 <w:i/>
                 <w:iCs/>
               </w:rPr>
-              <w:t>(responda en este recuadro, use todo el espacio que necesite)</w:t>
-            </w:r>
-          </w:p>
-          <w:p>
-            <w:pPr>
-              <w:pStyle w:val="Prrafodelista"/>
-              <w:ind w:left="0"/>
-            </w:pPr>
+              <w:t xml:space="preserve">En la gráfica se muestran las diferencias entre la señal calculada haciendo la convolución manual y[n], </w:t>
+            </w:r>
+            <w:r>
+              <w:rPr>
+                <w:i/>
+                <w:iCs/>
+              </w:rPr>
+              <w:t xml:space="preserve">haciendo la convolución con la función de Matlab </w:t>
+            </w:r>
+            <w:proofErr w:type="gramStart"/>
+            <w:r>
+              <w:rPr>
+                <w:i/>
+                <w:iCs/>
+              </w:rPr>
+              <w:t>conv(</w:t>
+            </w:r>
+            <w:proofErr w:type="gramEnd"/>
+            <w:r>
+              <w:rPr>
+                <w:i/>
+                <w:iCs/>
+              </w:rPr>
+              <w:t>), g[n], y por la señal filtrada con la función filter() de Matlab, h[n].</w:t>
+            </w:r>
+          </w:p>
+          <w:p>
+            <w:pPr>
+              <w:pStyle w:val="Prrafodelista"/>
+              <w:ind w:left="0"/>
+              <w:jc w:val="center"/>
+              <w:rPr>
+                <w:i/>
+                <w:iCs/>
+                <w:noProof/>
+              </w:rPr>
+            </w:pPr>
+          </w:p>
+          <w:p>
+            <w:pPr>
+              <w:pStyle w:val="Prrafodelista"/>
+              <w:ind w:left="0"/>
+              <w:jc w:val="center"/>
+              <w:rPr>
+                <w:i/>
+                <w:iCs/>
+              </w:rPr>
+            </w:pPr>
+            <w:r>
+              <w:rPr>
+                <w:i/>
+                <w:iCs/>
+                <w:noProof/>
+              </w:rPr>
+              <w:drawing>
+                <wp:inline distT="0" distB="0" distL="0" distR="0" wp14:anchorId="502E91F0" wp14:editId="2676EC27">
+                  <wp:extent cx="5078696" cy="2867891"/>
+                  <wp:effectExtent l="0" t="0" r="0" b="0"/>
+                  <wp:docPr id="4" name="Imagen 4"/>
+                  <wp:cNvGraphicFramePr>
+                    <a:graphicFrameLocks xmlns:a="http://schemas.openxmlformats.org/drawingml/2006/main" noChangeAspect="1"/>
+                  </wp:cNvGraphicFramePr>
+                  <a:graphic xmlns:a="http://schemas.openxmlformats.org/drawingml/2006/main">
+                    <a:graphicData uri="http://schemas.openxmlformats.org/drawingml/2006/picture">
+                      <pic:pic xmlns:pic="http://schemas.openxmlformats.org/drawingml/2006/picture">
+                        <pic:nvPicPr>
+                          <pic:cNvPr id="0" name="Picture 1"/>
+                          <pic:cNvPicPr>
+                            <a:picLocks noChangeAspect="1" noChangeArrowheads="1"/>
+                          </pic:cNvPicPr>
+                        </pic:nvPicPr>
+                        <pic:blipFill rotWithShape="1">
+                          <a:blip r:embed="rId8" cstate="print">
+                            <a:extLst>
+                              <a:ext uri="{28A0092B-C50C-407E-A947-70E740481C1C}">
+                                <a14:useLocalDpi xmlns:a14="http://schemas.microsoft.com/office/drawing/2010/main" val="0"/>
+                              </a:ext>
+                            </a:extLst>
+                          </a:blip>
+                          <a:srcRect l="7394" t="3150" r="7394" b="3150"/>
+                          <a:stretch/>
+                        </pic:blipFill>
+                        <pic:spPr bwMode="auto">
+                          <a:xfrm>
+                            <a:off x="0" y="0"/>
+                            <a:ext cx="5093522" cy="2876263"/>
+                          </a:xfrm>
+                          <a:prstGeom prst="rect">
+                            <a:avLst/>
+                          </a:prstGeom>
+                          <a:noFill/>
+                          <a:ln>
+                            <a:noFill/>
+                          </a:ln>
+                          <a:extLst>
+                            <a:ext uri="{53640926-AAD7-44D8-BBD7-CCE9431645EC}">
+                              <a14:shadowObscured xmlns:a14="http://schemas.microsoft.com/office/drawing/2010/main"/>
+                            </a:ext>
+                          </a:extLst>
+                        </pic:spPr>
+                      </pic:pic>
+                    </a:graphicData>
+                  </a:graphic>
+                </wp:inline>
+              </w:drawing>
+            </w:r>
+          </w:p>
+          <w:p>
+            <w:pPr>
+              <w:pStyle w:val="Prrafodelista"/>
+              <w:ind w:left="0"/>
+              <w:jc w:val="left"/>
+              <w:rPr>
+                <w:i/>
+                <w:iCs/>
+              </w:rPr>
+            </w:pPr>
+            <w:r>
+              <w:rPr>
+                <w:i/>
+                <w:iCs/>
+              </w:rPr>
+              <w:lastRenderedPageBreak/>
+              <w:t>En la gráfica superior se puede observar que hasta el segundo 0.1 las tres señales se solapan perfectamente. Para valores temporales &gt; 0.1 seg la señal filtrada deja de estar definida. Esto significa que solo hay valores para las señales y[n] y g[n].</w:t>
+            </w:r>
+          </w:p>
+          <w:p>
+            <w:pPr>
+              <w:pStyle w:val="Prrafodelista"/>
+              <w:ind w:left="0"/>
+              <w:jc w:val="left"/>
+              <w:rPr>
+                <w:i/>
+                <w:iCs/>
+              </w:rPr>
+            </w:pPr>
+          </w:p>
+          <w:p>
+            <w:pPr>
+              <w:pStyle w:val="Prrafodelista"/>
+              <w:ind w:left="0"/>
+              <w:jc w:val="left"/>
+              <w:rPr>
+                <w:i/>
+                <w:iCs/>
+              </w:rPr>
+            </w:pPr>
+            <w:r>
+              <w:rPr>
+                <w:i/>
+                <w:iCs/>
+              </w:rPr>
+              <w:t>La razón de estos resultados es que al hacer la convolución completa el vector de tiempos es mayor que el de la señal original. La longitud del vector de tiempos después de hacer la convolución es: longitud x[n] + nº coeficientes filtro – 1.</w:t>
+            </w:r>
+          </w:p>
+          <w:p>
+            <w:pPr>
+              <w:pStyle w:val="Prrafodelista"/>
+              <w:ind w:left="0"/>
+              <w:jc w:val="left"/>
+              <w:rPr>
+                <w:i/>
+                <w:iCs/>
+              </w:rPr>
+            </w:pPr>
+          </w:p>
+          <w:p>
+            <w:pPr>
+              <w:pStyle w:val="Prrafodelista"/>
+              <w:ind w:left="0"/>
+              <w:jc w:val="left"/>
+              <w:rPr>
+                <w:i/>
+                <w:iCs/>
+              </w:rPr>
+            </w:pPr>
+            <w:r>
+              <w:rPr>
+                <w:i/>
+                <w:iCs/>
+              </w:rPr>
+              <w:t xml:space="preserve">La señal y[n] y g[n] se solapan perfectamente ya que la función de Matlab </w:t>
+            </w:r>
+            <w:proofErr w:type="gramStart"/>
+            <w:r>
+              <w:rPr>
+                <w:i/>
+                <w:iCs/>
+              </w:rPr>
+              <w:t>conv(</w:t>
+            </w:r>
+            <w:proofErr w:type="gramEnd"/>
+            <w:r>
+              <w:rPr>
+                <w:i/>
+                <w:iCs/>
+              </w:rPr>
+              <w:t>) hace una convolución completa, al igual que la función de convolución que se ha programado manualmente.</w:t>
+            </w:r>
           </w:p>
           <w:p>
             <w:pPr>
@@ -719,13 +977,301 @@
                 <w:i/>
                 <w:iCs/>
               </w:rPr>
-              <w:t>(responda en este recuadro, use todo el espacio que necesite)</w:t>
-            </w:r>
-          </w:p>
-          <w:p>
-            <w:pPr>
-              <w:pStyle w:val="Prrafodelista"/>
-              <w:ind w:left="0"/>
+              <w:t>En primera instancia es útil representar el filtro para ver si es simétrico y obtener así información adicional.</w:t>
+            </w:r>
+          </w:p>
+          <w:p>
+            <w:pPr>
+              <w:pStyle w:val="Prrafodelista"/>
+              <w:ind w:left="0"/>
+              <w:jc w:val="center"/>
+            </w:pPr>
+            <w:r>
+              <w:rPr>
+                <w:noProof/>
+              </w:rPr>
+              <w:drawing>
+                <wp:inline distT="0" distB="0" distL="0" distR="0" wp14:anchorId="64818587" wp14:editId="544D0C3D">
+                  <wp:extent cx="5013526" cy="2826327"/>
+                  <wp:effectExtent l="0" t="0" r="0" b="0"/>
+                  <wp:docPr id="19" name="Imagen 19"/>
+                  <wp:cNvGraphicFramePr>
+                    <a:graphicFrameLocks xmlns:a="http://schemas.openxmlformats.org/drawingml/2006/main" noChangeAspect="1"/>
+                  </wp:cNvGraphicFramePr>
+                  <a:graphic xmlns:a="http://schemas.openxmlformats.org/drawingml/2006/main">
+                    <a:graphicData uri="http://schemas.openxmlformats.org/drawingml/2006/picture">
+                      <pic:pic xmlns:pic="http://schemas.openxmlformats.org/drawingml/2006/picture">
+                        <pic:nvPicPr>
+                          <pic:cNvPr id="0" name="Picture 2"/>
+                          <pic:cNvPicPr>
+                            <a:picLocks noChangeAspect="1" noChangeArrowheads="1"/>
+                          </pic:cNvPicPr>
+                        </pic:nvPicPr>
+                        <pic:blipFill rotWithShape="1">
+                          <a:blip r:embed="rId9" cstate="print">
+                            <a:extLst>
+                              <a:ext uri="{28A0092B-C50C-407E-A947-70E740481C1C}">
+                                <a14:useLocalDpi xmlns:a14="http://schemas.microsoft.com/office/drawing/2010/main" val="0"/>
+                              </a:ext>
+                            </a:extLst>
+                          </a:blip>
+                          <a:srcRect l="6381" t="2117" r="6381" b="2117"/>
+                          <a:stretch/>
+                        </pic:blipFill>
+                        <pic:spPr bwMode="auto">
+                          <a:xfrm>
+                            <a:off x="0" y="0"/>
+                            <a:ext cx="5035933" cy="2838959"/>
+                          </a:xfrm>
+                          <a:prstGeom prst="rect">
+                            <a:avLst/>
+                          </a:prstGeom>
+                          <a:noFill/>
+                          <a:ln>
+                            <a:noFill/>
+                          </a:ln>
+                          <a:extLst>
+                            <a:ext uri="{53640926-AAD7-44D8-BBD7-CCE9431645EC}">
+                              <a14:shadowObscured xmlns:a14="http://schemas.microsoft.com/office/drawing/2010/main"/>
+                            </a:ext>
+                          </a:extLst>
+                        </pic:spPr>
+                      </pic:pic>
+                    </a:graphicData>
+                  </a:graphic>
+                </wp:inline>
+              </w:drawing>
+            </w:r>
+          </w:p>
+          <w:p>
+            <w:pPr>
+              <w:pStyle w:val="Prrafodelista"/>
+              <w:ind w:left="0"/>
+              <w:rPr>
+                <w:i/>
+                <w:iCs/>
+              </w:rPr>
+            </w:pPr>
+            <w:r>
+              <w:rPr>
+                <w:i/>
+                <w:iCs/>
+              </w:rPr>
+              <w:t xml:space="preserve">Como se puede ver en la gráfica superior, el filtro es en efecto simétrico. Para poder representarlo se necesita desplazarlo </w:t>
+            </w:r>
+            <m:oMath>
+              <m:f>
+                <m:fPr>
+                  <m:ctrlPr>
+                    <w:rPr>
+                      <w:rFonts w:ascii="Cambria Math" w:hAnsi="Cambria Math"/>
+                      <w:iCs/>
+                    </w:rPr>
+                  </m:ctrlPr>
+                </m:fPr>
+                <m:num>
+                  <m:r>
+                    <w:rPr>
+                      <w:rFonts w:ascii="Cambria Math" w:hAnsi="Cambria Math"/>
+                    </w:rPr>
+                    <m:t>L-1</m:t>
+                  </m:r>
+                </m:num>
+                <m:den>
+                  <m:r>
+                    <w:rPr>
+                      <w:rFonts w:ascii="Cambria Math" w:hAnsi="Cambria Math"/>
+                    </w:rPr>
+                    <m:t>2</m:t>
+                  </m:r>
+                </m:den>
+              </m:f>
+            </m:oMath>
+            <w:r>
+              <w:rPr>
+                <w:i/>
+                <w:iCs/>
+              </w:rPr>
+              <w:t xml:space="preserve"> </w:t>
+            </w:r>
+            <w:r>
+              <w:rPr>
+                <w:i/>
+                <w:iCs/>
+              </w:rPr>
+              <w:t>muestras para que así sea causal y por lo tanto realizable.</w:t>
+            </w:r>
+          </w:p>
+          <w:p>
+            <w:pPr>
+              <w:pStyle w:val="Prrafodelista"/>
+              <w:ind w:left="0"/>
+              <w:rPr>
+                <w:i/>
+                <w:iCs/>
+              </w:rPr>
+            </w:pPr>
+          </w:p>
+          <w:p>
+            <w:pPr>
+              <w:pStyle w:val="Prrafodelista"/>
+              <w:ind w:left="0"/>
+              <w:rPr>
+                <w:i/>
+                <w:iCs/>
+              </w:rPr>
+            </w:pPr>
+            <w:r>
+              <w:rPr>
+                <w:i/>
+                <w:iCs/>
+              </w:rPr>
+              <w:t xml:space="preserve">El retardo de grupo provocado por este tipo de filtros es:  </w:t>
+            </w:r>
+          </w:p>
+          <w:p>
+            <w:pPr>
+              <w:pStyle w:val="Prrafodelista"/>
+              <w:ind w:left="0"/>
+              <w:rPr>
+                <w:i/>
+                <w:iCs/>
+              </w:rPr>
+            </w:pPr>
+          </w:p>
+          <w:p>
+            <w:pPr>
+              <w:pStyle w:val="Prrafodelista"/>
+              <w:ind w:left="0"/>
+              <w:jc w:val="center"/>
+              <w:rPr>
+                <w:rFonts w:eastAsiaTheme="minorEastAsia"/>
+                <w:i/>
+                <w:iCs/>
+              </w:rPr>
+            </w:pPr>
+            <m:oMath>
+              <m:f>
+                <m:fPr>
+                  <m:ctrlPr>
+                    <w:rPr>
+                      <w:rFonts w:ascii="Cambria Math" w:hAnsi="Cambria Math"/>
+                      <w:iCs/>
+                    </w:rPr>
+                  </m:ctrlPr>
+                </m:fPr>
+                <m:num>
+                  <m:r>
+                    <w:rPr>
+                      <w:rFonts w:ascii="Cambria Math" w:hAnsi="Cambria Math"/>
+                    </w:rPr>
+                    <m:t>L-1</m:t>
+                  </m:r>
+                </m:num>
+                <m:den>
+                  <m:r>
+                    <w:rPr>
+                      <w:rFonts w:ascii="Cambria Math" w:hAnsi="Cambria Math"/>
+                    </w:rPr>
+                    <m:t>2</m:t>
+                  </m:r>
+                </m:den>
+              </m:f>
+            </m:oMath>
+            <w:r>
+              <w:rPr>
+                <w:rFonts w:eastAsiaTheme="minorEastAsia"/>
+                <w:i/>
+                <w:iCs/>
+              </w:rPr>
+              <w:t xml:space="preserve"> * T</w:t>
+            </w:r>
+            <w:r>
+              <w:rPr>
+                <w:rFonts w:eastAsiaTheme="minorEastAsia"/>
+                <w:i/>
+                <w:iCs/>
+                <w:vertAlign w:val="subscript"/>
+              </w:rPr>
+              <w:t>MUESTREO</w:t>
+            </w:r>
+            <w:r>
+              <w:rPr>
+                <w:rFonts w:eastAsiaTheme="minorEastAsia"/>
+                <w:i/>
+                <w:iCs/>
+              </w:rPr>
+              <w:t xml:space="preserve"> = 0.2356 ms</w:t>
+            </w:r>
+          </w:p>
+          <w:p>
+            <w:pPr>
+              <w:pStyle w:val="Prrafodelista"/>
+              <w:ind w:left="0"/>
+              <w:jc w:val="center"/>
+              <w:rPr>
+                <w:i/>
+                <w:iCs/>
+              </w:rPr>
+            </w:pPr>
+          </w:p>
+          <w:p>
+            <w:pPr>
+              <w:pStyle w:val="Prrafodelista"/>
+              <w:ind w:left="0"/>
+              <w:jc w:val="center"/>
+              <w:rPr>
+                <w:i/>
+                <w:iCs/>
+              </w:rPr>
+            </w:pPr>
+            <w:r>
+              <w:rPr>
+                <w:i/>
+                <w:iCs/>
+              </w:rPr>
+              <w:drawing>
+                <wp:inline distT="0" distB="0" distL="0" distR="0" wp14:anchorId="1497D517" wp14:editId="048B1856">
+                  <wp:extent cx="1191491" cy="523094"/>
+                  <wp:effectExtent l="0" t="0" r="0" b="0"/>
+                  <wp:docPr id="20" name="Imagen 20"/>
+                  <wp:cNvGraphicFramePr>
+                    <a:graphicFrameLocks xmlns:a="http://schemas.openxmlformats.org/drawingml/2006/main" noChangeAspect="1"/>
+                  </wp:cNvGraphicFramePr>
+                  <a:graphic xmlns:a="http://schemas.openxmlformats.org/drawingml/2006/main">
+                    <a:graphicData uri="http://schemas.openxmlformats.org/drawingml/2006/picture">
+                      <pic:pic xmlns:pic="http://schemas.openxmlformats.org/drawingml/2006/picture">
+                        <pic:nvPicPr>
+                          <pic:cNvPr id="1" name=""/>
+                          <pic:cNvPicPr/>
+                        </pic:nvPicPr>
+                        <pic:blipFill>
+                          <a:blip r:embed="rId10"/>
+                          <a:stretch>
+                            <a:fillRect/>
+                          </a:stretch>
+                        </pic:blipFill>
+                        <pic:spPr>
+                          <a:xfrm>
+                            <a:off x="0" y="0"/>
+                            <a:ext cx="1195410" cy="524815"/>
+                          </a:xfrm>
+                          <a:prstGeom prst="rect">
+                            <a:avLst/>
+                          </a:prstGeom>
+                        </pic:spPr>
+                      </pic:pic>
+                    </a:graphicData>
+                  </a:graphic>
+                </wp:inline>
+              </w:drawing>
+            </w:r>
+          </w:p>
+          <w:p>
+            <w:pPr>
+              <w:pStyle w:val="Prrafodelista"/>
+              <w:ind w:left="0"/>
+              <w:jc w:val="center"/>
             </w:pPr>
           </w:p>
           <w:p>
@@ -748,6 +1294,7 @@
         <w:ind w:left="426"/>
       </w:pPr>
       <w:r>
+        <w:lastRenderedPageBreak/>
         <w:t xml:space="preserve">Analice, en el dominio </w:t>
       </w:r>
       <w:r>
@@ -797,24 +1344,673 @@
             <w:pPr>
               <w:pStyle w:val="Prrafodelista"/>
               <w:ind w:left="0"/>
-              <w:rPr>
-                <w:i/>
-                <w:iCs/>
-              </w:rPr>
-            </w:pPr>
-            <w:r>
-              <w:rPr>
-                <w:i/>
-                <w:iCs/>
-              </w:rPr>
-              <w:t>(responda en este recuadro, use todo el espacio que necesite)</w:t>
-            </w:r>
-          </w:p>
-          <w:p>
-            <w:pPr>
-              <w:pStyle w:val="Prrafodelista"/>
-              <w:ind w:left="0"/>
-            </w:pPr>
+              <w:jc w:val="left"/>
+              <w:rPr>
+                <w:i/>
+                <w:iCs/>
+              </w:rPr>
+            </w:pPr>
+            <w:r>
+              <w:rPr>
+                <w:i/>
+                <w:iCs/>
+              </w:rPr>
+              <w:t xml:space="preserve">En las siguientes gráficas se presentan las diferencias entre </w:t>
+            </w:r>
+            <w:r>
+              <w:rPr>
+                <w:i/>
+                <w:iCs/>
+              </w:rPr>
+              <w:t xml:space="preserve">el </w:t>
+            </w:r>
+            <w:r>
+              <w:rPr>
+                <w:i/>
+                <w:iCs/>
+              </w:rPr>
+              <w:t xml:space="preserve">espectro de la señal original y el resto de </w:t>
+            </w:r>
+            <w:r>
+              <w:rPr>
+                <w:i/>
+                <w:iCs/>
+              </w:rPr>
+              <w:t>las señales</w:t>
+            </w:r>
+            <w:r>
+              <w:rPr>
+                <w:i/>
+                <w:iCs/>
+              </w:rPr>
+              <w:t xml:space="preserve">. </w:t>
+            </w:r>
+            <w:r>
+              <w:rPr>
+                <w:i/>
+                <w:iCs/>
+              </w:rPr>
+              <w:t>Como se puede observar la señal original tiene los siguientes armóni</w:t>
+            </w:r>
+            <w:r>
+              <w:rPr>
+                <w:i/>
+                <w:iCs/>
+              </w:rPr>
+              <w:t>c</w:t>
+            </w:r>
+            <w:r>
+              <w:rPr>
+                <w:i/>
+                <w:iCs/>
+              </w:rPr>
+              <w:t>os:</w:t>
+            </w:r>
+          </w:p>
+          <w:p>
+            <w:pPr>
+              <w:pStyle w:val="Prrafodelista"/>
+              <w:ind w:left="0"/>
+              <w:jc w:val="center"/>
+              <w:rPr>
+                <w:i/>
+                <w:iCs/>
+              </w:rPr>
+            </w:pPr>
+            <w:r>
+              <w:rPr>
+                <w:i/>
+                <w:iCs/>
+              </w:rPr>
+              <w:t>F</w:t>
+            </w:r>
+            <w:r>
+              <w:rPr>
+                <w:i/>
+                <w:iCs/>
+                <w:vertAlign w:val="subscript"/>
+              </w:rPr>
+              <w:t xml:space="preserve">0 </w:t>
+            </w:r>
+            <w:r>
+              <w:rPr>
+                <w:i/>
+                <w:iCs/>
+              </w:rPr>
+              <w:t>= 0 kHz</w:t>
+            </w:r>
+          </w:p>
+          <w:p>
+            <w:pPr>
+              <w:pStyle w:val="Prrafodelista"/>
+              <w:ind w:left="0"/>
+              <w:jc w:val="center"/>
+              <w:rPr>
+                <w:i/>
+                <w:iCs/>
+              </w:rPr>
+            </w:pPr>
+            <w:r>
+              <w:rPr>
+                <w:i/>
+                <w:iCs/>
+              </w:rPr>
+              <w:t>F</w:t>
+            </w:r>
+            <w:r>
+              <w:rPr>
+                <w:i/>
+                <w:iCs/>
+                <w:vertAlign w:val="subscript"/>
+              </w:rPr>
+              <w:t>1</w:t>
+            </w:r>
+            <w:r>
+              <w:rPr>
+                <w:i/>
+                <w:iCs/>
+                <w:vertAlign w:val="subscript"/>
+              </w:rPr>
+              <w:t xml:space="preserve"> </w:t>
+            </w:r>
+            <w:r>
+              <w:rPr>
+                <w:i/>
+                <w:iCs/>
+              </w:rPr>
+              <w:t xml:space="preserve">= </w:t>
+            </w:r>
+            <w:r>
+              <w:rPr>
+                <w:i/>
+                <w:iCs/>
+              </w:rPr>
+              <w:t>4 kHz</w:t>
+            </w:r>
+          </w:p>
+          <w:p>
+            <w:pPr>
+              <w:pStyle w:val="Prrafodelista"/>
+              <w:ind w:left="0"/>
+              <w:jc w:val="center"/>
+              <w:rPr>
+                <w:i/>
+                <w:iCs/>
+              </w:rPr>
+            </w:pPr>
+            <w:r>
+              <w:rPr>
+                <w:i/>
+                <w:iCs/>
+              </w:rPr>
+              <w:t>F</w:t>
+            </w:r>
+            <w:r>
+              <w:rPr>
+                <w:i/>
+                <w:iCs/>
+                <w:vertAlign w:val="subscript"/>
+              </w:rPr>
+              <w:t>2</w:t>
+            </w:r>
+            <w:r>
+              <w:rPr>
+                <w:i/>
+                <w:iCs/>
+                <w:vertAlign w:val="subscript"/>
+              </w:rPr>
+              <w:t xml:space="preserve"> </w:t>
+            </w:r>
+            <w:r>
+              <w:rPr>
+                <w:i/>
+                <w:iCs/>
+              </w:rPr>
+              <w:t xml:space="preserve">= </w:t>
+            </w:r>
+            <w:r>
+              <w:rPr>
+                <w:i/>
+                <w:iCs/>
+              </w:rPr>
+              <w:t>17</w:t>
+            </w:r>
+            <w:r>
+              <w:rPr>
+                <w:i/>
+                <w:iCs/>
+              </w:rPr>
+              <w:t xml:space="preserve"> kH</w:t>
+            </w:r>
+            <w:r>
+              <w:rPr>
+                <w:i/>
+                <w:iCs/>
+              </w:rPr>
+              <w:t>z</w:t>
+            </w:r>
+          </w:p>
+          <w:p>
+            <w:pPr>
+              <w:pStyle w:val="Prrafodelista"/>
+              <w:ind w:left="0"/>
+              <w:jc w:val="center"/>
+              <w:rPr>
+                <w:i/>
+                <w:iCs/>
+              </w:rPr>
+            </w:pPr>
+            <w:r>
+              <w:rPr>
+                <w:i/>
+                <w:iCs/>
+              </w:rPr>
+              <w:t>F</w:t>
+            </w:r>
+            <w:r>
+              <w:rPr>
+                <w:i/>
+                <w:iCs/>
+                <w:vertAlign w:val="subscript"/>
+              </w:rPr>
+              <w:t>3</w:t>
+            </w:r>
+            <w:r>
+              <w:rPr>
+                <w:i/>
+                <w:iCs/>
+                <w:vertAlign w:val="subscript"/>
+              </w:rPr>
+              <w:t xml:space="preserve"> </w:t>
+            </w:r>
+            <w:r>
+              <w:rPr>
+                <w:i/>
+                <w:iCs/>
+              </w:rPr>
+              <w:t xml:space="preserve">= </w:t>
+            </w:r>
+            <w:r>
+              <w:rPr>
+                <w:i/>
+                <w:iCs/>
+              </w:rPr>
+              <w:t>27</w:t>
+            </w:r>
+            <w:r>
+              <w:rPr>
+                <w:i/>
+                <w:iCs/>
+              </w:rPr>
+              <w:t xml:space="preserve"> kHz</w:t>
+            </w:r>
+          </w:p>
+          <w:p>
+            <w:pPr>
+              <w:pStyle w:val="Prrafodelista"/>
+              <w:ind w:left="0"/>
+              <w:jc w:val="center"/>
+              <w:rPr>
+                <w:i/>
+                <w:iCs/>
+              </w:rPr>
+            </w:pPr>
+            <w:r>
+              <w:rPr>
+                <w:i/>
+                <w:iCs/>
+              </w:rPr>
+              <w:t>F</w:t>
+            </w:r>
+            <w:r>
+              <w:rPr>
+                <w:i/>
+                <w:iCs/>
+                <w:vertAlign w:val="subscript"/>
+              </w:rPr>
+              <w:t>4</w:t>
+            </w:r>
+            <w:r>
+              <w:rPr>
+                <w:i/>
+                <w:iCs/>
+                <w:vertAlign w:val="subscript"/>
+              </w:rPr>
+              <w:t xml:space="preserve"> </w:t>
+            </w:r>
+            <w:r>
+              <w:rPr>
+                <w:i/>
+                <w:iCs/>
+              </w:rPr>
+              <w:t>= 4</w:t>
+            </w:r>
+            <w:r>
+              <w:rPr>
+                <w:i/>
+                <w:iCs/>
+              </w:rPr>
+              <w:t xml:space="preserve">0 </w:t>
+            </w:r>
+            <w:r>
+              <w:rPr>
+                <w:i/>
+                <w:iCs/>
+              </w:rPr>
+              <w:t>kHz</w:t>
+            </w:r>
+          </w:p>
+          <w:p>
+            <w:pPr>
+              <w:pStyle w:val="Prrafodelista"/>
+              <w:ind w:left="0"/>
+              <w:jc w:val="center"/>
+              <w:rPr>
+                <w:i/>
+                <w:iCs/>
+              </w:rPr>
+            </w:pPr>
+            <w:r>
+              <w:rPr>
+                <w:i/>
+                <w:iCs/>
+              </w:rPr>
+              <w:t>F</w:t>
+            </w:r>
+            <w:r>
+              <w:rPr>
+                <w:i/>
+                <w:iCs/>
+                <w:vertAlign w:val="subscript"/>
+              </w:rPr>
+              <w:t>5</w:t>
+            </w:r>
+            <w:r>
+              <w:rPr>
+                <w:i/>
+                <w:iCs/>
+                <w:vertAlign w:val="subscript"/>
+              </w:rPr>
+              <w:t xml:space="preserve"> </w:t>
+            </w:r>
+            <w:r>
+              <w:rPr>
+                <w:i/>
+                <w:iCs/>
+              </w:rPr>
+              <w:t>= 4</w:t>
+            </w:r>
+            <w:r>
+              <w:rPr>
+                <w:i/>
+                <w:iCs/>
+              </w:rPr>
+              <w:t>7</w:t>
+            </w:r>
+            <w:r>
+              <w:rPr>
+                <w:i/>
+                <w:iCs/>
+              </w:rPr>
+              <w:t xml:space="preserve"> kHz</w:t>
+            </w:r>
+          </w:p>
+          <w:p>
+            <w:pPr>
+              <w:pStyle w:val="Prrafodelista"/>
+              <w:ind w:left="0"/>
+              <w:jc w:val="center"/>
+              <w:rPr>
+                <w:i/>
+                <w:iCs/>
+              </w:rPr>
+            </w:pPr>
+            <w:r>
+              <w:rPr>
+                <w:i/>
+                <w:iCs/>
+              </w:rPr>
+              <w:t>F</w:t>
+            </w:r>
+            <w:r>
+              <w:rPr>
+                <w:i/>
+                <w:iCs/>
+                <w:vertAlign w:val="subscript"/>
+              </w:rPr>
+              <w:t>6</w:t>
+            </w:r>
+            <w:r>
+              <w:rPr>
+                <w:i/>
+                <w:iCs/>
+              </w:rPr>
+              <w:t xml:space="preserve"> </w:t>
+            </w:r>
+            <w:r>
+              <w:rPr>
+                <w:i/>
+                <w:iCs/>
+              </w:rPr>
+              <w:t>= 50</w:t>
+            </w:r>
+            <w:r>
+              <w:rPr>
+                <w:i/>
+                <w:iCs/>
+              </w:rPr>
+              <w:t xml:space="preserve"> kHz</w:t>
+            </w:r>
+          </w:p>
+          <w:p>
+            <w:pPr>
+              <w:pStyle w:val="Prrafodelista"/>
+              <w:ind w:left="0"/>
+              <w:jc w:val="center"/>
+              <w:rPr>
+                <w:i/>
+                <w:iCs/>
+              </w:rPr>
+            </w:pPr>
+            <w:r>
+              <w:rPr>
+                <w:i/>
+                <w:iCs/>
+              </w:rPr>
+              <w:t>F</w:t>
+            </w:r>
+            <w:r>
+              <w:rPr>
+                <w:i/>
+                <w:iCs/>
+                <w:vertAlign w:val="subscript"/>
+              </w:rPr>
+              <w:t xml:space="preserve">7 </w:t>
+            </w:r>
+            <w:r>
+              <w:rPr>
+                <w:i/>
+                <w:iCs/>
+              </w:rPr>
+              <w:t>=</w:t>
+            </w:r>
+            <w:r>
+              <w:rPr>
+                <w:i/>
+                <w:iCs/>
+              </w:rPr>
+              <w:t xml:space="preserve"> </w:t>
+            </w:r>
+            <w:r>
+              <w:rPr>
+                <w:i/>
+                <w:iCs/>
+              </w:rPr>
+              <w:t>68</w:t>
+            </w:r>
+            <w:r>
+              <w:rPr>
+                <w:i/>
+                <w:iCs/>
+              </w:rPr>
+              <w:t xml:space="preserve"> kHz</w:t>
+            </w:r>
+          </w:p>
+          <w:p>
+            <w:pPr>
+              <w:pStyle w:val="Prrafodelista"/>
+              <w:ind w:left="0"/>
+              <w:jc w:val="center"/>
+              <w:rPr>
+                <w:i/>
+                <w:iCs/>
+              </w:rPr>
+            </w:pPr>
+          </w:p>
+          <w:p>
+            <w:pPr>
+              <w:pStyle w:val="Prrafodelista"/>
+              <w:ind w:left="0"/>
+              <w:rPr>
+                <w:i/>
+                <w:iCs/>
+              </w:rPr>
+            </w:pPr>
+            <w:r>
+              <w:rPr>
+                <w:i/>
+                <w:iCs/>
+              </w:rPr>
+              <w:t xml:space="preserve">De estos armónicos </w:t>
+            </w:r>
+            <w:r>
+              <w:rPr>
+                <w:i/>
+                <w:iCs/>
+              </w:rPr>
+              <w:t xml:space="preserve">al filtrar la señal se elimina el armónico en 68 kHz </w:t>
+            </w:r>
+            <w:r>
+              <w:rPr>
+                <w:i/>
+                <w:iCs/>
+              </w:rPr>
+              <w:t>y las frecuencias centrales en 0 kHz, 4 kHz y 17 kHz. Los armónicos cercanos a 50 kHz se atenúan considerablemente. Por lo tanto, el efecto es el de un filtro paso banda.</w:t>
+            </w:r>
+          </w:p>
+          <w:p>
+            <w:pPr>
+              <w:pStyle w:val="Prrafodelista"/>
+              <w:ind w:left="0"/>
+              <w:jc w:val="center"/>
+              <w:rPr>
+                <w:i/>
+                <w:iCs/>
+                <w:noProof/>
+              </w:rPr>
+            </w:pPr>
+          </w:p>
+          <w:p>
+            <w:pPr>
+              <w:pStyle w:val="Prrafodelista"/>
+              <w:ind w:left="0"/>
+              <w:jc w:val="center"/>
+              <w:rPr>
+                <w:i/>
+                <w:iCs/>
+              </w:rPr>
+            </w:pPr>
+            <w:r>
+              <w:rPr>
+                <w:i/>
+                <w:iCs/>
+                <w:noProof/>
+              </w:rPr>
+              <w:drawing>
+                <wp:inline distT="0" distB="0" distL="0" distR="0" wp14:anchorId="091C8286" wp14:editId="560FE2CD">
+                  <wp:extent cx="5097054" cy="2902528"/>
+                  <wp:effectExtent l="0" t="0" r="0" b="0"/>
+                  <wp:docPr id="21" name="Imagen 21"/>
+                  <wp:cNvGraphicFramePr>
+                    <a:graphicFrameLocks xmlns:a="http://schemas.openxmlformats.org/drawingml/2006/main" noChangeAspect="1"/>
+                  </wp:cNvGraphicFramePr>
+                  <a:graphic xmlns:a="http://schemas.openxmlformats.org/drawingml/2006/main">
+                    <a:graphicData uri="http://schemas.openxmlformats.org/drawingml/2006/picture">
+                      <pic:pic xmlns:pic="http://schemas.openxmlformats.org/drawingml/2006/picture">
+                        <pic:nvPicPr>
+                          <pic:cNvPr id="0" name="Picture 3"/>
+                          <pic:cNvPicPr>
+                            <a:picLocks noChangeAspect="1" noChangeArrowheads="1"/>
+                          </pic:cNvPicPr>
+                        </pic:nvPicPr>
+                        <pic:blipFill rotWithShape="1">
+                          <a:blip r:embed="rId11" cstate="print">
+                            <a:extLst>
+                              <a:ext uri="{28A0092B-C50C-407E-A947-70E740481C1C}">
+                                <a14:useLocalDpi xmlns:a14="http://schemas.microsoft.com/office/drawing/2010/main" val="0"/>
+                              </a:ext>
+                            </a:extLst>
+                          </a:blip>
+                          <a:srcRect l="8012" t="3440" r="8012" b="3440"/>
+                          <a:stretch/>
+                        </pic:blipFill>
+                        <pic:spPr bwMode="auto">
+                          <a:xfrm>
+                            <a:off x="0" y="0"/>
+                            <a:ext cx="5115080" cy="2912793"/>
+                          </a:xfrm>
+                          <a:prstGeom prst="rect">
+                            <a:avLst/>
+                          </a:prstGeom>
+                          <a:noFill/>
+                          <a:ln>
+                            <a:noFill/>
+                          </a:ln>
+                          <a:extLst>
+                            <a:ext uri="{53640926-AAD7-44D8-BBD7-CCE9431645EC}">
+                              <a14:shadowObscured xmlns:a14="http://schemas.microsoft.com/office/drawing/2010/main"/>
+                            </a:ext>
+                          </a:extLst>
+                        </pic:spPr>
+                      </pic:pic>
+                    </a:graphicData>
+                  </a:graphic>
+                </wp:inline>
+              </w:drawing>
+            </w:r>
+          </w:p>
+          <w:p>
+            <w:pPr>
+              <w:pStyle w:val="Prrafodelista"/>
+              <w:ind w:left="0"/>
+              <w:jc w:val="center"/>
+              <w:rPr>
+                <w:noProof/>
+              </w:rPr>
+            </w:pPr>
+          </w:p>
+          <w:p>
+            <w:pPr>
+              <w:pStyle w:val="Prrafodelista"/>
+              <w:ind w:left="0"/>
+            </w:pPr>
+            <w:r>
+              <w:rPr>
+                <w:noProof/>
+              </w:rPr>
+              <w:lastRenderedPageBreak/>
+              <w:drawing>
+                <wp:inline distT="0" distB="0" distL="0" distR="0" wp14:anchorId="4C9BFFCE" wp14:editId="17B15BE7">
+                  <wp:extent cx="5032011" cy="2909454"/>
+                  <wp:effectExtent l="0" t="0" r="0" b="0"/>
+                  <wp:docPr id="22" name="Imagen 22"/>
+                  <wp:cNvGraphicFramePr>
+                    <a:graphicFrameLocks xmlns:a="http://schemas.openxmlformats.org/drawingml/2006/main" noChangeAspect="1"/>
+                  </wp:cNvGraphicFramePr>
+                  <a:graphic xmlns:a="http://schemas.openxmlformats.org/drawingml/2006/main">
+                    <a:graphicData uri="http://schemas.openxmlformats.org/drawingml/2006/picture">
+                      <pic:pic xmlns:pic="http://schemas.openxmlformats.org/drawingml/2006/picture">
+                        <pic:nvPicPr>
+                          <pic:cNvPr id="0" name="Picture 4"/>
+                          <pic:cNvPicPr>
+                            <a:picLocks noChangeAspect="1" noChangeArrowheads="1"/>
+                          </pic:cNvPicPr>
+                        </pic:nvPicPr>
+                        <pic:blipFill rotWithShape="1">
+                          <a:blip r:embed="rId12" cstate="print">
+                            <a:extLst>
+                              <a:ext uri="{28A0092B-C50C-407E-A947-70E740481C1C}">
+                                <a14:useLocalDpi xmlns:a14="http://schemas.microsoft.com/office/drawing/2010/main" val="0"/>
+                              </a:ext>
+                            </a:extLst>
+                          </a:blip>
+                          <a:srcRect l="7245" t="1862" r="7245" b="1862"/>
+                          <a:stretch/>
+                        </pic:blipFill>
+                        <pic:spPr bwMode="auto">
+                          <a:xfrm>
+                            <a:off x="0" y="0"/>
+                            <a:ext cx="5042688" cy="2915627"/>
+                          </a:xfrm>
+                          <a:prstGeom prst="rect">
+                            <a:avLst/>
+                          </a:prstGeom>
+                          <a:noFill/>
+                          <a:ln>
+                            <a:noFill/>
+                          </a:ln>
+                          <a:extLst>
+                            <a:ext uri="{53640926-AAD7-44D8-BBD7-CCE9431645EC}">
+                              <a14:shadowObscured xmlns:a14="http://schemas.microsoft.com/office/drawing/2010/main"/>
+                            </a:ext>
+                          </a:extLst>
+                        </pic:spPr>
+                      </pic:pic>
+                    </a:graphicData>
+                  </a:graphic>
+                </wp:inline>
+              </w:drawing>
+            </w:r>
           </w:p>
           <w:p>
             <w:pPr>
@@ -837,7 +2033,6 @@
         <w:pStyle w:val="Ttulo1"/>
       </w:pPr>
       <w:r>
-        <w:lastRenderedPageBreak/>
         <w:t>Diseño de filtros FIR</w:t>
       </w:r>
     </w:p>
@@ -1061,7 +2256,7 @@
                     <pic:cNvPicPr/>
                   </pic:nvPicPr>
                   <pic:blipFill>
-                    <a:blip r:embed="rId7"/>
+                    <a:blip r:embed="rId13"/>
                     <a:stretch>
                       <a:fillRect/>
                     </a:stretch>
@@ -1088,6 +2283,7 @@
         <w:ind w:left="426"/>
       </w:pPr>
       <w:r>
+        <w:lastRenderedPageBreak/>
         <w:t xml:space="preserve">La frecuencia de corte </w:t>
       </w:r>
       <w:r>
@@ -1134,7 +2330,15 @@
         <w:t xml:space="preserve"> (menos de 3 dB)</w:t>
       </w:r>
       <w:r>
-        <w:t xml:space="preserve"> el resto de armónicos. Indique la frecuencia de corte (</w:t>
+        <w:t xml:space="preserve"> el resto de </w:t>
+      </w:r>
+      <w:proofErr w:type="gramStart"/>
+      <w:r>
+        <w:t>armónicos</w:t>
+      </w:r>
+      <w:proofErr w:type="gramEnd"/>
+      <w:r>
+        <w:t>. Indique la frecuencia de corte (</w:t>
       </w:r>
       <m:oMath>
         <m:sSub>
@@ -1203,7 +2407,14 @@
                 <w:i/>
                 <w:iCs/>
               </w:rPr>
-              <w:t>(responda en este recuadro, use todo el espacio que necesite)</w:t>
+              <w:t xml:space="preserve">Antes de diseñar el filtro es importante representar el espectro de la señal original, x[n], para poder ver que las frecuencias que se quieren eliminar y asegurarse que al filtrar no se van a eliminar armónicos accidentalmente. Como se ha </w:t>
+            </w:r>
+            <w:r>
+              <w:rPr>
+                <w:i/>
+                <w:iCs/>
+              </w:rPr>
+              <w:t>explicado en el apartado anterior, la señal tiene los siguientes armónicos:</w:t>
             </w:r>
           </w:p>
           <w:p>
@@ -1212,9 +2423,263 @@
               <w:ind w:left="0"/>
               <w:jc w:val="center"/>
               <w:rPr>
-                <w:noProof/>
-              </w:rPr>
-            </w:pPr>
+                <w:i/>
+                <w:iCs/>
+              </w:rPr>
+            </w:pPr>
+            <w:r>
+              <w:rPr>
+                <w:i/>
+                <w:iCs/>
+              </w:rPr>
+              <w:t>F</w:t>
+            </w:r>
+            <w:r>
+              <w:rPr>
+                <w:i/>
+                <w:iCs/>
+                <w:vertAlign w:val="subscript"/>
+              </w:rPr>
+              <w:t xml:space="preserve">0 </w:t>
+            </w:r>
+            <w:r>
+              <w:rPr>
+                <w:i/>
+                <w:iCs/>
+              </w:rPr>
+              <w:t>= 0 kHz</w:t>
+            </w:r>
+          </w:p>
+          <w:p>
+            <w:pPr>
+              <w:pStyle w:val="Prrafodelista"/>
+              <w:ind w:left="0"/>
+              <w:jc w:val="center"/>
+              <w:rPr>
+                <w:i/>
+                <w:iCs/>
+              </w:rPr>
+            </w:pPr>
+            <w:r>
+              <w:rPr>
+                <w:i/>
+                <w:iCs/>
+              </w:rPr>
+              <w:t>F</w:t>
+            </w:r>
+            <w:r>
+              <w:rPr>
+                <w:i/>
+                <w:iCs/>
+                <w:vertAlign w:val="subscript"/>
+              </w:rPr>
+              <w:t xml:space="preserve">1 </w:t>
+            </w:r>
+            <w:r>
+              <w:rPr>
+                <w:i/>
+                <w:iCs/>
+              </w:rPr>
+              <w:t>= 4 kHz</w:t>
+            </w:r>
+          </w:p>
+          <w:p>
+            <w:pPr>
+              <w:pStyle w:val="Prrafodelista"/>
+              <w:ind w:left="0"/>
+              <w:jc w:val="center"/>
+              <w:rPr>
+                <w:i/>
+                <w:iCs/>
+              </w:rPr>
+            </w:pPr>
+            <w:r>
+              <w:rPr>
+                <w:i/>
+                <w:iCs/>
+              </w:rPr>
+              <w:t>F</w:t>
+            </w:r>
+            <w:r>
+              <w:rPr>
+                <w:i/>
+                <w:iCs/>
+                <w:vertAlign w:val="subscript"/>
+              </w:rPr>
+              <w:t xml:space="preserve">2 </w:t>
+            </w:r>
+            <w:r>
+              <w:rPr>
+                <w:i/>
+                <w:iCs/>
+              </w:rPr>
+              <w:t>= 17 kHz</w:t>
+            </w:r>
+          </w:p>
+          <w:p>
+            <w:pPr>
+              <w:pStyle w:val="Prrafodelista"/>
+              <w:ind w:left="0"/>
+              <w:jc w:val="center"/>
+              <w:rPr>
+                <w:i/>
+                <w:iCs/>
+              </w:rPr>
+            </w:pPr>
+            <w:r>
+              <w:rPr>
+                <w:i/>
+                <w:iCs/>
+              </w:rPr>
+              <w:t>F</w:t>
+            </w:r>
+            <w:r>
+              <w:rPr>
+                <w:i/>
+                <w:iCs/>
+                <w:vertAlign w:val="subscript"/>
+              </w:rPr>
+              <w:t xml:space="preserve">3 </w:t>
+            </w:r>
+            <w:r>
+              <w:rPr>
+                <w:i/>
+                <w:iCs/>
+              </w:rPr>
+              <w:t>= 27 kHz</w:t>
+            </w:r>
+          </w:p>
+          <w:p>
+            <w:pPr>
+              <w:pStyle w:val="Prrafodelista"/>
+              <w:ind w:left="0"/>
+              <w:jc w:val="center"/>
+              <w:rPr>
+                <w:i/>
+                <w:iCs/>
+              </w:rPr>
+            </w:pPr>
+            <w:r>
+              <w:rPr>
+                <w:i/>
+                <w:iCs/>
+              </w:rPr>
+              <w:t>F</w:t>
+            </w:r>
+            <w:r>
+              <w:rPr>
+                <w:i/>
+                <w:iCs/>
+                <w:vertAlign w:val="subscript"/>
+              </w:rPr>
+              <w:t xml:space="preserve">4 </w:t>
+            </w:r>
+            <w:r>
+              <w:rPr>
+                <w:i/>
+                <w:iCs/>
+              </w:rPr>
+              <w:t>= 40 kHz</w:t>
+            </w:r>
+          </w:p>
+          <w:p>
+            <w:pPr>
+              <w:pStyle w:val="Prrafodelista"/>
+              <w:ind w:left="0"/>
+              <w:jc w:val="center"/>
+              <w:rPr>
+                <w:i/>
+                <w:iCs/>
+              </w:rPr>
+            </w:pPr>
+            <w:r>
+              <w:rPr>
+                <w:i/>
+                <w:iCs/>
+              </w:rPr>
+              <w:t>F</w:t>
+            </w:r>
+            <w:r>
+              <w:rPr>
+                <w:i/>
+                <w:iCs/>
+                <w:vertAlign w:val="subscript"/>
+              </w:rPr>
+              <w:t xml:space="preserve">5 </w:t>
+            </w:r>
+            <w:r>
+              <w:rPr>
+                <w:i/>
+                <w:iCs/>
+              </w:rPr>
+              <w:t>= 47 kHz</w:t>
+            </w:r>
+          </w:p>
+          <w:p>
+            <w:pPr>
+              <w:pStyle w:val="Prrafodelista"/>
+              <w:ind w:left="0"/>
+              <w:jc w:val="center"/>
+              <w:rPr>
+                <w:i/>
+                <w:iCs/>
+              </w:rPr>
+            </w:pPr>
+            <w:r>
+              <w:rPr>
+                <w:i/>
+                <w:iCs/>
+              </w:rPr>
+              <w:t>F</w:t>
+            </w:r>
+            <w:r>
+              <w:rPr>
+                <w:i/>
+                <w:iCs/>
+                <w:vertAlign w:val="subscript"/>
+              </w:rPr>
+              <w:t>6</w:t>
+            </w:r>
+            <w:r>
+              <w:rPr>
+                <w:i/>
+                <w:iCs/>
+              </w:rPr>
+              <w:t xml:space="preserve"> = 50 kHz</w:t>
+            </w:r>
+          </w:p>
+          <w:p>
+            <w:pPr>
+              <w:pStyle w:val="Prrafodelista"/>
+              <w:ind w:left="0"/>
+              <w:jc w:val="center"/>
+              <w:rPr>
+                <w:i/>
+                <w:iCs/>
+              </w:rPr>
+            </w:pPr>
+            <w:r>
+              <w:rPr>
+                <w:i/>
+                <w:iCs/>
+              </w:rPr>
+              <w:t>F</w:t>
+            </w:r>
+            <w:r>
+              <w:rPr>
+                <w:i/>
+                <w:iCs/>
+                <w:vertAlign w:val="subscript"/>
+              </w:rPr>
+              <w:t xml:space="preserve">7 </w:t>
+            </w:r>
+            <w:r>
+              <w:rPr>
+                <w:i/>
+                <w:iCs/>
+              </w:rPr>
+              <w:t>= 68 kHz</w:t>
+            </w:r>
           </w:p>
           <w:p>
             <w:pPr>
@@ -1244,7 +2709,7 @@
                           </pic:cNvPicPr>
                         </pic:nvPicPr>
                         <pic:blipFill rotWithShape="1">
-                          <a:blip r:embed="rId8" cstate="print">
+                          <a:blip r:embed="rId14" cstate="print">
                             <a:extLst>
                               <a:ext uri="{28A0092B-C50C-407E-A947-70E740481C1C}">
                                 <a14:useLocalDpi xmlns:a14="http://schemas.microsoft.com/office/drawing/2010/main" val="0"/>
@@ -1290,6 +2755,68 @@
             <w:pPr>
               <w:pStyle w:val="Prrafodelista"/>
               <w:ind w:left="0"/>
+              <w:jc w:val="left"/>
+              <w:rPr>
+                <w:i/>
+                <w:iCs/>
+              </w:rPr>
+            </w:pPr>
+            <w:r>
+              <w:rPr>
+                <w:i/>
+                <w:iCs/>
+              </w:rPr>
+              <w:t>Como nos piden eliminar los dos armónicos más altos con un filtro paso bajo, se eliminarán los armónicos en 68 kHz y 50 kHz. Como se puede ver que, en la gráfica superior, hay un armónico en 47 kHz que está muy pegado a 50 kHz, así que es posible que se atenúe ligeramente al filtrar la señal.</w:t>
+            </w:r>
+          </w:p>
+          <w:p>
+            <w:pPr>
+              <w:pStyle w:val="Prrafodelista"/>
+              <w:ind w:left="0"/>
+              <w:jc w:val="left"/>
+              <w:rPr>
+                <w:i/>
+                <w:iCs/>
+              </w:rPr>
+            </w:pPr>
+          </w:p>
+          <w:p>
+            <w:pPr>
+              <w:pStyle w:val="Prrafodelista"/>
+              <w:ind w:left="0"/>
+              <w:jc w:val="left"/>
+              <w:rPr>
+                <w:i/>
+                <w:iCs/>
+              </w:rPr>
+            </w:pPr>
+            <w:r>
+              <w:rPr>
+                <w:i/>
+                <w:iCs/>
+              </w:rPr>
+              <w:t>Para poder filtrar los dos armónicos superiores y no atenuar demasiado el armónico en 47 kHz, se ha escogido una frecuencia de corte de f</w:t>
+            </w:r>
+            <w:r>
+              <w:rPr>
+                <w:i/>
+                <w:iCs/>
+                <w:vertAlign w:val="subscript"/>
+              </w:rPr>
+              <w:t>CL</w:t>
+            </w:r>
+            <w:r>
+              <w:rPr>
+                <w:i/>
+                <w:iCs/>
+              </w:rPr>
+              <w:t xml:space="preserve"> = 42 kHz.</w:t>
+            </w:r>
+          </w:p>
+          <w:p>
+            <w:pPr>
+              <w:pStyle w:val="Prrafodelista"/>
+              <w:ind w:left="0"/>
               <w:jc w:val="center"/>
             </w:pPr>
           </w:p>
@@ -1300,6 +2827,64 @@
               <w:jc w:val="center"/>
             </w:pPr>
             <w:r>
+              <w:rPr>
+                <w:noProof/>
+              </w:rPr>
+              <w:drawing>
+                <wp:inline distT="0" distB="0" distL="0" distR="0" wp14:anchorId="0103BD33" wp14:editId="077DFC36">
+                  <wp:extent cx="4984750" cy="1120748"/>
+                  <wp:effectExtent l="0" t="0" r="0" b="0"/>
+                  <wp:docPr id="8" name="Imagen 8"/>
+                  <wp:cNvGraphicFramePr>
+                    <a:graphicFrameLocks xmlns:a="http://schemas.openxmlformats.org/drawingml/2006/main" noChangeAspect="1"/>
+                  </wp:cNvGraphicFramePr>
+                  <a:graphic xmlns:a="http://schemas.openxmlformats.org/drawingml/2006/main">
+                    <a:graphicData uri="http://schemas.openxmlformats.org/drawingml/2006/picture">
+                      <pic:pic xmlns:pic="http://schemas.openxmlformats.org/drawingml/2006/picture">
+                        <pic:nvPicPr>
+                          <pic:cNvPr id="1" name=""/>
+                          <pic:cNvPicPr/>
+                        </pic:nvPicPr>
+                        <pic:blipFill>
+                          <a:blip r:embed="rId15"/>
+                          <a:stretch>
+                            <a:fillRect/>
+                          </a:stretch>
+                        </pic:blipFill>
+                        <pic:spPr>
+                          <a:xfrm>
+                            <a:off x="0" y="0"/>
+                            <a:ext cx="4990522" cy="1122046"/>
+                          </a:xfrm>
+                          <a:prstGeom prst="rect">
+                            <a:avLst/>
+                          </a:prstGeom>
+                        </pic:spPr>
+                      </pic:pic>
+                    </a:graphicData>
+                  </a:graphic>
+                </wp:inline>
+              </w:drawing>
+            </w:r>
+          </w:p>
+          <w:p>
+            <w:pPr>
+              <w:pStyle w:val="Prrafodelista"/>
+              <w:ind w:left="0"/>
+              <w:jc w:val="center"/>
+            </w:pPr>
+          </w:p>
+          <w:p>
+            <w:pPr>
+              <w:pStyle w:val="Prrafodelista"/>
+              <w:ind w:left="0"/>
+              <w:jc w:val="center"/>
+            </w:pPr>
+            <w:r>
+              <w:rPr>
+                <w:noProof/>
+              </w:rPr>
+              <w:lastRenderedPageBreak/>
               <w:drawing>
                 <wp:inline distT="0" distB="0" distL="0" distR="0" wp14:anchorId="2AA5E242" wp14:editId="1705FF9B">
                   <wp:extent cx="5079606" cy="1771650"/>
@@ -1316,7 +2901,7 @@
                           <pic:cNvPicPr/>
                         </pic:nvPicPr>
                         <pic:blipFill>
-                          <a:blip r:embed="rId9"/>
+                          <a:blip r:embed="rId16"/>
                           <a:stretch>
                             <a:fillRect/>
                           </a:stretch>
@@ -1337,77 +2922,6 @@
               </w:drawing>
             </w:r>
           </w:p>
-          <w:p>
-            <w:pPr>
-              <w:pStyle w:val="Prrafodelista"/>
-              <w:ind w:left="0"/>
-              <w:jc w:val="center"/>
-            </w:pPr>
-          </w:p>
-          <w:p>
-            <w:pPr>
-              <w:pStyle w:val="Prrafodelista"/>
-              <w:ind w:left="0"/>
-              <w:jc w:val="center"/>
-            </w:pPr>
-            <w:r>
-              <w:drawing>
-                <wp:inline distT="0" distB="0" distL="0" distR="0" wp14:anchorId="32DBB3EE" wp14:editId="516FCA31">
-                  <wp:extent cx="4984750" cy="1120748"/>
-                  <wp:effectExtent l="0" t="0" r="0" b="0"/>
-                  <wp:docPr id="8" name="Imagen 8"/>
-                  <wp:cNvGraphicFramePr>
-                    <a:graphicFrameLocks xmlns:a="http://schemas.openxmlformats.org/drawingml/2006/main" noChangeAspect="1"/>
-                  </wp:cNvGraphicFramePr>
-                  <a:graphic xmlns:a="http://schemas.openxmlformats.org/drawingml/2006/main">
-                    <a:graphicData uri="http://schemas.openxmlformats.org/drawingml/2006/picture">
-                      <pic:pic xmlns:pic="http://schemas.openxmlformats.org/drawingml/2006/picture">
-                        <pic:nvPicPr>
-                          <pic:cNvPr id="1" name=""/>
-                          <pic:cNvPicPr/>
-                        </pic:nvPicPr>
-                        <pic:blipFill>
-                          <a:blip r:embed="rId10"/>
-                          <a:stretch>
-                            <a:fillRect/>
-                          </a:stretch>
-                        </pic:blipFill>
-                        <pic:spPr>
-                          <a:xfrm>
-                            <a:off x="0" y="0"/>
-                            <a:ext cx="4990522" cy="1122046"/>
-                          </a:xfrm>
-                          <a:prstGeom prst="rect">
-                            <a:avLst/>
-                          </a:prstGeom>
-                        </pic:spPr>
-                      </pic:pic>
-                    </a:graphicData>
-                  </a:graphic>
-                </wp:inline>
-              </w:drawing>
-            </w:r>
-          </w:p>
-          <w:p>
-            <w:pPr>
-              <w:pStyle w:val="Prrafodelista"/>
-              <w:ind w:left="0"/>
-              <w:jc w:val="center"/>
-            </w:pPr>
-          </w:p>
-          <w:p>
-            <w:pPr>
-              <w:pStyle w:val="Prrafodelista"/>
-              <w:ind w:left="0"/>
-              <w:jc w:val="center"/>
-            </w:pPr>
-          </w:p>
-          <w:p>
-            <w:pPr>
-              <w:pStyle w:val="Prrafodelista"/>
-              <w:ind w:left="0"/>
-            </w:pPr>
-          </w:p>
         </w:tc>
       </w:tr>
     </w:tbl>
@@ -1459,30 +2973,127 @@
             <w:pPr>
               <w:pStyle w:val="Prrafodelista"/>
               <w:ind w:left="0"/>
-              <w:rPr>
-                <w:i/>
-                <w:iCs/>
-              </w:rPr>
-            </w:pPr>
-            <w:r>
-              <w:rPr>
-                <w:i/>
-                <w:iCs/>
-              </w:rPr>
-              <w:t>(responda en este recuadro, use todo el espacio que necesite)</w:t>
-            </w:r>
-          </w:p>
-          <w:p>
-            <w:pPr>
-              <w:pStyle w:val="Prrafodelista"/>
-              <w:ind w:left="0"/>
-            </w:pPr>
-          </w:p>
-          <w:p>
-            <w:pPr>
-              <w:pStyle w:val="Prrafodelista"/>
-              <w:ind w:left="0"/>
-            </w:pPr>
+              <w:jc w:val="left"/>
+              <w:rPr>
+                <w:i/>
+                <w:iCs/>
+              </w:rPr>
+            </w:pPr>
+            <w:r>
+              <w:rPr>
+                <w:i/>
+                <w:iCs/>
+              </w:rPr>
+              <w:t xml:space="preserve">Como se puede observar en la gráfica inferior, </w:t>
+            </w:r>
+            <w:r>
+              <w:rPr>
+                <w:i/>
+                <w:iCs/>
+              </w:rPr>
+              <w:t>los armónicos superiores se han filtrado correctamente. Como se había explicado antes el armónico en 47 kHz también se ha atenuado ya que está muy pegado al armónico superior en 50 kHz.</w:t>
+            </w:r>
+          </w:p>
+          <w:p>
+            <w:pPr>
+              <w:pStyle w:val="Prrafodelista"/>
+              <w:ind w:left="0"/>
+              <w:jc w:val="left"/>
+              <w:rPr>
+                <w:i/>
+                <w:iCs/>
+              </w:rPr>
+            </w:pPr>
+          </w:p>
+          <w:p>
+            <w:pPr>
+              <w:pStyle w:val="Prrafodelista"/>
+              <w:ind w:left="0"/>
+              <w:jc w:val="left"/>
+              <w:rPr>
+                <w:i/>
+                <w:iCs/>
+              </w:rPr>
+            </w:pPr>
+            <w:r>
+              <w:rPr>
+                <w:i/>
+                <w:iCs/>
+              </w:rPr>
+              <w:t>El resto de los armónicos han quedado intactos como se puede ver comparando con la señal original.</w:t>
+            </w:r>
+          </w:p>
+          <w:p>
+            <w:pPr>
+              <w:pStyle w:val="Prrafodelista"/>
+              <w:ind w:left="0"/>
+              <w:rPr>
+                <w:noProof/>
+              </w:rPr>
+            </w:pPr>
+          </w:p>
+          <w:p>
+            <w:pPr>
+              <w:pStyle w:val="Prrafodelista"/>
+              <w:ind w:left="0"/>
+              <w:jc w:val="center"/>
+            </w:pPr>
+            <w:r>
+              <w:rPr>
+                <w:noProof/>
+              </w:rPr>
+              <w:drawing>
+                <wp:inline distT="0" distB="0" distL="0" distR="0" wp14:anchorId="7907801B" wp14:editId="2FCA7802">
+                  <wp:extent cx="5076092" cy="2950012"/>
+                  <wp:effectExtent l="0" t="0" r="0" b="0"/>
+                  <wp:docPr id="23" name="Imagen 23"/>
+                  <wp:cNvGraphicFramePr>
+                    <a:graphicFrameLocks xmlns:a="http://schemas.openxmlformats.org/drawingml/2006/main" noChangeAspect="1"/>
+                  </wp:cNvGraphicFramePr>
+                  <a:graphic xmlns:a="http://schemas.openxmlformats.org/drawingml/2006/main">
+                    <a:graphicData uri="http://schemas.openxmlformats.org/drawingml/2006/picture">
+                      <pic:pic xmlns:pic="http://schemas.openxmlformats.org/drawingml/2006/picture">
+                        <pic:nvPicPr>
+                          <pic:cNvPr id="0" name="Picture 5"/>
+                          <pic:cNvPicPr>
+                            <a:picLocks noChangeAspect="1" noChangeArrowheads="1"/>
+                          </pic:cNvPicPr>
+                        </pic:nvPicPr>
+                        <pic:blipFill rotWithShape="1">
+                          <a:blip r:embed="rId17" cstate="print">
+                            <a:extLst>
+                              <a:ext uri="{28A0092B-C50C-407E-A947-70E740481C1C}">
+                                <a14:useLocalDpi xmlns:a14="http://schemas.microsoft.com/office/drawing/2010/main" val="0"/>
+                              </a:ext>
+                            </a:extLst>
+                          </a:blip>
+                          <a:srcRect l="7398" t="1788" r="7398" b="1788"/>
+                          <a:stretch/>
+                        </pic:blipFill>
+                        <pic:spPr bwMode="auto">
+                          <a:xfrm>
+                            <a:off x="0" y="0"/>
+                            <a:ext cx="5097738" cy="2962592"/>
+                          </a:xfrm>
+                          <a:prstGeom prst="rect">
+                            <a:avLst/>
+                          </a:prstGeom>
+                          <a:noFill/>
+                          <a:ln>
+                            <a:noFill/>
+                          </a:ln>
+                          <a:extLst>
+                            <a:ext uri="{53640926-AAD7-44D8-BBD7-CCE9431645EC}">
+                              <a14:shadowObscured xmlns:a14="http://schemas.microsoft.com/office/drawing/2010/main"/>
+                            </a:ext>
+                          </a:extLst>
+                        </pic:spPr>
+                      </pic:pic>
+                    </a:graphicData>
+                  </a:graphic>
+                </wp:inline>
+              </w:drawing>
+            </w:r>
           </w:p>
         </w:tc>
       </w:tr>
@@ -1644,6 +3255,7 @@
         </w:numPr>
       </w:pPr>
       <w:r>
+        <w:lastRenderedPageBreak/>
         <w:t>Especificación de magnitudes:</w:t>
       </w:r>
     </w:p>
@@ -1681,7 +3293,6 @@
           <w:noProof/>
           <w:lang w:eastAsia="es-ES"/>
         </w:rPr>
-        <w:lastRenderedPageBreak/>
         <w:drawing>
           <wp:inline distT="0" distB="0" distL="0" distR="0" wp14:anchorId="5B5F414D" wp14:editId="705904B5">
             <wp:extent cx="4680000" cy="1384078"/>
@@ -1698,7 +3309,7 @@
                     <pic:cNvPicPr/>
                   </pic:nvPicPr>
                   <pic:blipFill>
-                    <a:blip r:embed="rId11"/>
+                    <a:blip r:embed="rId18"/>
                     <a:stretch>
                       <a:fillRect/>
                     </a:stretch>
@@ -1771,8 +3382,13 @@
         <w:t xml:space="preserve">la componente continua y </w:t>
       </w:r>
       <w:r>
-        <w:t>los dos armónicos fundamentales de menor frecuencia de x(t), y que altere lo menos posible (menos de 3 dB) el resto de armónicos</w:t>
-      </w:r>
+        <w:t xml:space="preserve">los dos armónicos fundamentales de menor frecuencia de x(t), y que altere lo menos posible (menos de 3 dB) el resto de </w:t>
+      </w:r>
+      <w:proofErr w:type="gramStart"/>
+      <w:r>
+        <w:t>armónicos</w:t>
+      </w:r>
+      <w:proofErr w:type="gramEnd"/>
       <w:r>
         <w:t>. Indique la frecuencia de corte (</w:t>
       </w:r>
@@ -1843,18 +3459,8 @@
                 <w:i/>
                 <w:iCs/>
               </w:rPr>
-              <w:t>(responda en este recuadro, use todo el espacio que necesite)</w:t>
-            </w:r>
-          </w:p>
-          <w:p>
-            <w:pPr>
-              <w:pStyle w:val="Prrafodelista"/>
-              <w:ind w:left="0"/>
-              <w:rPr>
-                <w:i/>
-                <w:iCs/>
-              </w:rPr>
-            </w:pPr>
+              <w:t>En este caso nos piden eliminar los dos armónicos fundamentales y la componente continua de la señal original mediante un filtro paso alto. Por lo tanto, los armónicos que se van a eliminar son los siguientes:</w:t>
+            </w:r>
           </w:p>
           <w:p>
             <w:pPr>
@@ -1871,11 +3477,162 @@
                 <w:i/>
                 <w:iCs/>
               </w:rPr>
+              <w:t>F</w:t>
+            </w:r>
+            <w:r>
+              <w:rPr>
+                <w:i/>
+                <w:iCs/>
+                <w:vertAlign w:val="subscript"/>
+              </w:rPr>
+              <w:t xml:space="preserve">0 </w:t>
+            </w:r>
+            <w:r>
+              <w:rPr>
+                <w:i/>
+                <w:iCs/>
+              </w:rPr>
+              <w:t>= 0 kHz</w:t>
+            </w:r>
+          </w:p>
+          <w:p>
+            <w:pPr>
+              <w:pStyle w:val="Prrafodelista"/>
+              <w:ind w:left="0"/>
+              <w:jc w:val="center"/>
+              <w:rPr>
+                <w:i/>
+                <w:iCs/>
+              </w:rPr>
+            </w:pPr>
+            <w:r>
+              <w:rPr>
+                <w:i/>
+                <w:iCs/>
+              </w:rPr>
+              <w:t>F</w:t>
+            </w:r>
+            <w:r>
+              <w:rPr>
+                <w:i/>
+                <w:iCs/>
+                <w:vertAlign w:val="subscript"/>
+              </w:rPr>
+              <w:t xml:space="preserve">1 </w:t>
+            </w:r>
+            <w:r>
+              <w:rPr>
+                <w:i/>
+                <w:iCs/>
+              </w:rPr>
+              <w:t>= 4 kHz</w:t>
+            </w:r>
+          </w:p>
+          <w:p>
+            <w:pPr>
+              <w:pStyle w:val="Prrafodelista"/>
+              <w:ind w:left="0"/>
+              <w:jc w:val="center"/>
+              <w:rPr>
+                <w:i/>
+                <w:iCs/>
+              </w:rPr>
+            </w:pPr>
+            <w:r>
+              <w:rPr>
+                <w:i/>
+                <w:iCs/>
+              </w:rPr>
+              <w:t>F</w:t>
+            </w:r>
+            <w:r>
+              <w:rPr>
+                <w:i/>
+                <w:iCs/>
+                <w:vertAlign w:val="subscript"/>
+              </w:rPr>
+              <w:t xml:space="preserve">2 </w:t>
+            </w:r>
+            <w:r>
+              <w:rPr>
+                <w:i/>
+                <w:iCs/>
+              </w:rPr>
+              <w:t>= 17 kHz</w:t>
+            </w:r>
+          </w:p>
+          <w:p>
+            <w:pPr>
+              <w:pStyle w:val="Prrafodelista"/>
+              <w:ind w:left="0"/>
+              <w:rPr>
+                <w:i/>
+                <w:iCs/>
+              </w:rPr>
+            </w:pPr>
+          </w:p>
+          <w:p>
+            <w:pPr>
+              <w:pStyle w:val="Prrafodelista"/>
+              <w:ind w:left="0"/>
+              <w:rPr>
+                <w:i/>
+                <w:iCs/>
+              </w:rPr>
+            </w:pPr>
+            <w:r>
+              <w:rPr>
+                <w:i/>
+                <w:iCs/>
+              </w:rPr>
+              <w:t>Sabiendo esto, escogemos una f</w:t>
+            </w:r>
+            <w:r>
+              <w:rPr>
+                <w:i/>
+                <w:iCs/>
+                <w:vertAlign w:val="subscript"/>
+              </w:rPr>
+              <w:t>CL</w:t>
+            </w:r>
+            <w:r>
+              <w:rPr>
+                <w:i/>
+                <w:iCs/>
+              </w:rPr>
+              <w:t xml:space="preserve"> = 20 kHz.</w:t>
+            </w:r>
+          </w:p>
+          <w:p>
+            <w:pPr>
+              <w:pStyle w:val="Prrafodelista"/>
+              <w:ind w:left="0"/>
+              <w:rPr>
+                <w:i/>
+                <w:iCs/>
+              </w:rPr>
+            </w:pPr>
+          </w:p>
+          <w:p>
+            <w:pPr>
+              <w:pStyle w:val="Prrafodelista"/>
+              <w:ind w:left="0"/>
+              <w:jc w:val="center"/>
+              <w:rPr>
+                <w:i/>
+                <w:iCs/>
+              </w:rPr>
+            </w:pPr>
+            <w:r>
+              <w:rPr>
+                <w:i/>
+                <w:iCs/>
+              </w:rPr>
               <w:drawing>
-                <wp:inline distT="0" distB="0" distL="0" distR="0" wp14:anchorId="180913BF" wp14:editId="5F5F7C69">
-                  <wp:extent cx="4965700" cy="1718492"/>
+                <wp:inline distT="0" distB="0" distL="0" distR="0" wp14:anchorId="0A4A4B30" wp14:editId="31AE3181">
+                  <wp:extent cx="5119255" cy="1149184"/>
                   <wp:effectExtent l="0" t="0" r="0" b="0"/>
-                  <wp:docPr id="10" name="Imagen 10"/>
+                  <wp:docPr id="24" name="Imagen 24"/>
                   <wp:cNvGraphicFramePr>
                     <a:graphicFrameLocks xmlns:a="http://schemas.openxmlformats.org/drawingml/2006/main" noChangeAspect="1"/>
                   </wp:cNvGraphicFramePr>
@@ -1887,7 +3644,7 @@
                           <pic:cNvPicPr/>
                         </pic:nvPicPr>
                         <pic:blipFill>
-                          <a:blip r:embed="rId12"/>
+                          <a:blip r:embed="rId19"/>
                           <a:stretch>
                             <a:fillRect/>
                           </a:stretch>
@@ -1895,7 +3652,7 @@
                         <pic:spPr>
                           <a:xfrm>
                             <a:off x="0" y="0"/>
-                            <a:ext cx="4973789" cy="1721291"/>
+                            <a:ext cx="5129059" cy="1151385"/>
                           </a:xfrm>
                           <a:prstGeom prst="rect">
                             <a:avLst/>
@@ -1922,10 +3679,10 @@
             </w:pPr>
             <w:r>
               <w:drawing>
-                <wp:inline distT="0" distB="0" distL="0" distR="0" wp14:anchorId="2E183BAA" wp14:editId="106E43A3">
-                  <wp:extent cx="5093315" cy="1149350"/>
+                <wp:inline distT="0" distB="0" distL="0" distR="0" wp14:anchorId="32F4BD6D" wp14:editId="37F324CE">
+                  <wp:extent cx="5091546" cy="1778808"/>
                   <wp:effectExtent l="0" t="0" r="0" b="0"/>
-                  <wp:docPr id="7" name="Imagen 7"/>
+                  <wp:docPr id="25" name="Imagen 25"/>
                   <wp:cNvGraphicFramePr>
                     <a:graphicFrameLocks xmlns:a="http://schemas.openxmlformats.org/drawingml/2006/main" noChangeAspect="1"/>
                   </wp:cNvGraphicFramePr>
@@ -1937,7 +3694,7 @@
                           <pic:cNvPicPr/>
                         </pic:nvPicPr>
                         <pic:blipFill>
-                          <a:blip r:embed="rId13"/>
+                          <a:blip r:embed="rId20"/>
                           <a:stretch>
                             <a:fillRect/>
                           </a:stretch>
@@ -1945,7 +3702,7 @@
                         <pic:spPr>
                           <a:xfrm>
                             <a:off x="0" y="0"/>
-                            <a:ext cx="5095860" cy="1149924"/>
+                            <a:ext cx="5103343" cy="1782929"/>
                           </a:xfrm>
                           <a:prstGeom prst="rect">
                             <a:avLst/>
@@ -1963,25 +3720,6 @@
               <w:pStyle w:val="Prrafodelista"/>
               <w:ind w:left="0"/>
               <w:jc w:val="center"/>
-            </w:pPr>
-          </w:p>
-          <w:p>
-            <w:pPr>
-              <w:pStyle w:val="Prrafodelista"/>
-              <w:ind w:left="0"/>
-              <w:jc w:val="center"/>
-            </w:pPr>
-          </w:p>
-          <w:p>
-            <w:pPr>
-              <w:pStyle w:val="Prrafodelista"/>
-              <w:ind w:left="0"/>
-            </w:pPr>
-          </w:p>
-          <w:p>
-            <w:pPr>
-              <w:pStyle w:val="Prrafodelista"/>
-              <w:ind w:left="0"/>
             </w:pPr>
           </w:p>
         </w:tc>
@@ -2026,24 +3764,136 @@
             <w:pPr>
               <w:pStyle w:val="Prrafodelista"/>
               <w:ind w:left="0"/>
-              <w:rPr>
-                <w:i/>
-                <w:iCs/>
-              </w:rPr>
-            </w:pPr>
-            <w:r>
-              <w:rPr>
-                <w:i/>
-                <w:iCs/>
-              </w:rPr>
-              <w:t>(responda en este recuadro, use todo el espacio que necesite)</w:t>
-            </w:r>
-          </w:p>
-          <w:p>
-            <w:pPr>
-              <w:pStyle w:val="Prrafodelista"/>
-              <w:ind w:left="0"/>
-            </w:pPr>
+              <w:jc w:val="left"/>
+              <w:rPr>
+                <w:i/>
+                <w:iCs/>
+              </w:rPr>
+            </w:pPr>
+            <w:r>
+              <w:rPr>
+                <w:i/>
+                <w:iCs/>
+              </w:rPr>
+              <w:lastRenderedPageBreak/>
+              <w:t xml:space="preserve">Como se puede observar en la gráfica inferior, los armónicos </w:t>
+            </w:r>
+            <w:r>
+              <w:rPr>
+                <w:i/>
+                <w:iCs/>
+              </w:rPr>
+              <w:t xml:space="preserve">dos armónicos fundamentales y la componente continua </w:t>
+            </w:r>
+            <w:r>
+              <w:rPr>
+                <w:i/>
+                <w:iCs/>
+              </w:rPr>
+              <w:t xml:space="preserve">se han filtrado correctamente. </w:t>
+            </w:r>
+          </w:p>
+          <w:p>
+            <w:pPr>
+              <w:pStyle w:val="Prrafodelista"/>
+              <w:ind w:left="0"/>
+              <w:jc w:val="left"/>
+              <w:rPr>
+                <w:i/>
+                <w:iCs/>
+              </w:rPr>
+            </w:pPr>
+          </w:p>
+          <w:p>
+            <w:pPr>
+              <w:pStyle w:val="Prrafodelista"/>
+              <w:ind w:left="0"/>
+              <w:jc w:val="left"/>
+              <w:rPr>
+                <w:i/>
+                <w:iCs/>
+              </w:rPr>
+            </w:pPr>
+            <w:r>
+              <w:rPr>
+                <w:i/>
+                <w:iCs/>
+              </w:rPr>
+              <w:t>El resto de los armónicos han quedado intactos como se puede ver comparando con la señal original.</w:t>
+            </w:r>
+          </w:p>
+          <w:p>
+            <w:pPr>
+              <w:pStyle w:val="Prrafodelista"/>
+              <w:ind w:left="0"/>
+              <w:jc w:val="center"/>
+              <w:rPr>
+                <w:noProof/>
+              </w:rPr>
+            </w:pPr>
+          </w:p>
+          <w:p>
+            <w:pPr>
+              <w:pStyle w:val="Prrafodelista"/>
+              <w:ind w:left="0"/>
+              <w:jc w:val="center"/>
+            </w:pPr>
+            <w:r>
+              <w:rPr>
+                <w:noProof/>
+              </w:rPr>
+              <w:drawing>
+                <wp:inline distT="0" distB="0" distL="0" distR="0" wp14:anchorId="3E1438E1" wp14:editId="700CF023">
+                  <wp:extent cx="5030031" cy="2944091"/>
+                  <wp:effectExtent l="0" t="0" r="0" b="0"/>
+                  <wp:docPr id="26" name="Imagen 26"/>
+                  <wp:cNvGraphicFramePr>
+                    <a:graphicFrameLocks xmlns:a="http://schemas.openxmlformats.org/drawingml/2006/main" noChangeAspect="1"/>
+                  </wp:cNvGraphicFramePr>
+                  <a:graphic xmlns:a="http://schemas.openxmlformats.org/drawingml/2006/main">
+                    <a:graphicData uri="http://schemas.openxmlformats.org/drawingml/2006/picture">
+                      <pic:pic xmlns:pic="http://schemas.openxmlformats.org/drawingml/2006/picture">
+                        <pic:nvPicPr>
+                          <pic:cNvPr id="0" name="Picture 6"/>
+                          <pic:cNvPicPr>
+                            <a:picLocks noChangeAspect="1" noChangeArrowheads="1"/>
+                          </pic:cNvPicPr>
+                        </pic:nvPicPr>
+                        <pic:blipFill rotWithShape="1">
+                          <a:blip r:embed="rId21" cstate="print">
+                            <a:extLst>
+                              <a:ext uri="{28A0092B-C50C-407E-A947-70E740481C1C}">
+                                <a14:useLocalDpi xmlns:a14="http://schemas.microsoft.com/office/drawing/2010/main" val="0"/>
+                              </a:ext>
+                            </a:extLst>
+                          </a:blip>
+                          <a:srcRect l="7914" t="2703" r="6719"/>
+                          <a:stretch/>
+                        </pic:blipFill>
+                        <pic:spPr bwMode="auto">
+                          <a:xfrm>
+                            <a:off x="0" y="0"/>
+                            <a:ext cx="5043145" cy="2951767"/>
+                          </a:xfrm>
+                          <a:prstGeom prst="rect">
+                            <a:avLst/>
+                          </a:prstGeom>
+                          <a:noFill/>
+                          <a:ln>
+                            <a:noFill/>
+                          </a:ln>
+                          <a:extLst>
+                            <a:ext uri="{53640926-AAD7-44D8-BBD7-CCE9431645EC}">
+                              <a14:shadowObscured xmlns:a14="http://schemas.microsoft.com/office/drawing/2010/main"/>
+                            </a:ext>
+                          </a:extLst>
+                        </pic:spPr>
+                      </pic:pic>
+                    </a:graphicData>
+                  </a:graphic>
+                </wp:inline>
+              </w:drawing>
+            </w:r>
           </w:p>
           <w:p>
             <w:pPr>
@@ -2060,7 +3910,6 @@
         <w:pStyle w:val="Ttulo1"/>
       </w:pPr>
       <w:r>
-        <w:lastRenderedPageBreak/>
         <w:t>Análisis de filtros</w:t>
       </w:r>
     </w:p>
@@ -2207,7 +4056,7 @@
                     <pic:cNvPicPr/>
                   </pic:nvPicPr>
                   <pic:blipFill>
-                    <a:blip r:embed="rId14">
+                    <a:blip r:embed="rId22">
                       <a:extLst>
                         <a:ext uri="{28A0092B-C50C-407E-A947-70E740481C1C}">
                           <a14:useLocalDpi xmlns:a14="http://schemas.microsoft.com/office/drawing/2010/main" val="0"/>
@@ -2348,6 +4197,7 @@
         <w:rPr>
           <w:lang w:val="en-US"/>
         </w:rPr>
+        <w:lastRenderedPageBreak/>
         <w:t xml:space="preserve">Fc1: </w:t>
       </w:r>
       <m:oMath>
@@ -2506,14 +4356,8 @@
                 <w:i/>
                 <w:iCs/>
               </w:rPr>
-              <w:t>(responda en este recuadro, use todo el espacio que necesite)</w:t>
-            </w:r>
-          </w:p>
-          <w:p>
-            <w:pPr>
-              <w:pStyle w:val="Prrafodelista"/>
-              <w:ind w:left="0"/>
-            </w:pPr>
+              <w:t>Para el filtro paso banda se han escogido las mismas frecuencias de corte para el filtro paso bajo y paso alto de los apartados anteriores.</w:t>
+            </w:r>
           </w:p>
           <w:p>
             <w:pPr>
@@ -2526,13 +4370,14 @@
             <w:pPr>
               <w:pStyle w:val="Prrafodelista"/>
               <w:ind w:left="0"/>
+              <w:jc w:val="center"/>
             </w:pPr>
             <w:r>
               <w:drawing>
-                <wp:inline distT="0" distB="0" distL="0" distR="0" wp14:anchorId="4F574181" wp14:editId="53467938">
-                  <wp:extent cx="5118100" cy="1798918"/>
+                <wp:inline distT="0" distB="0" distL="0" distR="0" wp14:anchorId="493CFC4E" wp14:editId="0F9FEABE">
+                  <wp:extent cx="5084618" cy="1105534"/>
                   <wp:effectExtent l="0" t="0" r="0" b="0"/>
-                  <wp:docPr id="11" name="Imagen 11"/>
+                  <wp:docPr id="30" name="Imagen 30"/>
                   <wp:cNvGraphicFramePr>
                     <a:graphicFrameLocks xmlns:a="http://schemas.openxmlformats.org/drawingml/2006/main" noChangeAspect="1"/>
                   </wp:cNvGraphicFramePr>
@@ -2544,7 +4389,7 @@
                           <pic:cNvPicPr/>
                         </pic:nvPicPr>
                         <pic:blipFill>
-                          <a:blip r:embed="rId15"/>
+                          <a:blip r:embed="rId23"/>
                           <a:stretch>
                             <a:fillRect/>
                           </a:stretch>
@@ -2552,7 +4397,7 @@
                         <pic:spPr>
                           <a:xfrm>
                             <a:off x="0" y="0"/>
-                            <a:ext cx="5126470" cy="1801860"/>
+                            <a:ext cx="5100435" cy="1108973"/>
                           </a:xfrm>
                           <a:prstGeom prst="rect">
                             <a:avLst/>
@@ -2575,14 +4420,14 @@
             <w:pPr>
               <w:pStyle w:val="Prrafodelista"/>
               <w:ind w:left="0"/>
-            </w:pPr>
-            <w:r>
-              <w:lastRenderedPageBreak/>
+              <w:jc w:val="center"/>
+            </w:pPr>
+            <w:r>
               <w:drawing>
-                <wp:inline distT="0" distB="0" distL="0" distR="0" wp14:anchorId="3A8EBE6C" wp14:editId="5E4C2C2D">
-                  <wp:extent cx="5092065" cy="1125715"/>
+                <wp:inline distT="0" distB="0" distL="0" distR="0" wp14:anchorId="0B87E8E0" wp14:editId="5CF72F39">
+                  <wp:extent cx="5125720" cy="1764227"/>
                   <wp:effectExtent l="0" t="0" r="0" b="0"/>
-                  <wp:docPr id="12" name="Imagen 12"/>
+                  <wp:docPr id="29" name="Imagen 29"/>
                   <wp:cNvGraphicFramePr>
                     <a:graphicFrameLocks xmlns:a="http://schemas.openxmlformats.org/drawingml/2006/main" noChangeAspect="1"/>
                   </wp:cNvGraphicFramePr>
@@ -2594,7 +4439,7 @@
                           <pic:cNvPicPr/>
                         </pic:nvPicPr>
                         <pic:blipFill>
-                          <a:blip r:embed="rId16"/>
+                          <a:blip r:embed="rId24"/>
                           <a:stretch>
                             <a:fillRect/>
                           </a:stretch>
@@ -2602,7 +4447,7 @@
                         <pic:spPr>
                           <a:xfrm>
                             <a:off x="0" y="0"/>
-                            <a:ext cx="5117014" cy="1131230"/>
+                            <a:ext cx="5132763" cy="1766651"/>
                           </a:xfrm>
                           <a:prstGeom prst="rect">
                             <a:avLst/>
@@ -2619,7 +4464,74 @@
             <w:pPr>
               <w:pStyle w:val="Prrafodelista"/>
               <w:ind w:left="0"/>
-            </w:pPr>
+              <w:jc w:val="center"/>
+              <w:rPr>
+                <w:noProof/>
+              </w:rPr>
+            </w:pPr>
+          </w:p>
+          <w:p>
+            <w:pPr>
+              <w:pStyle w:val="Prrafodelista"/>
+              <w:ind w:left="0"/>
+              <w:jc w:val="center"/>
+            </w:pPr>
+            <w:r>
+              <w:rPr>
+                <w:noProof/>
+              </w:rPr>
+              <w:drawing>
+                <wp:inline distT="0" distB="0" distL="0" distR="0" wp14:anchorId="39B5EBC6" wp14:editId="689BD471">
+                  <wp:extent cx="5083798" cy="2902527"/>
+                  <wp:effectExtent l="0" t="0" r="0" b="0"/>
+                  <wp:docPr id="32" name="Imagen 32"/>
+                  <wp:cNvGraphicFramePr>
+                    <a:graphicFrameLocks xmlns:a="http://schemas.openxmlformats.org/drawingml/2006/main" noChangeAspect="1"/>
+                  </wp:cNvGraphicFramePr>
+                  <a:graphic xmlns:a="http://schemas.openxmlformats.org/drawingml/2006/main">
+                    <a:graphicData uri="http://schemas.openxmlformats.org/drawingml/2006/picture">
+                      <pic:pic xmlns:pic="http://schemas.openxmlformats.org/drawingml/2006/picture">
+                        <pic:nvPicPr>
+                          <pic:cNvPr id="0" name="Picture 8"/>
+                          <pic:cNvPicPr>
+                            <a:picLocks noChangeAspect="1" noChangeArrowheads="1"/>
+                          </pic:cNvPicPr>
+                        </pic:nvPicPr>
+                        <pic:blipFill rotWithShape="1">
+                          <a:blip r:embed="rId25" cstate="print">
+                            <a:extLst>
+                              <a:ext uri="{28A0092B-C50C-407E-A947-70E740481C1C}">
+                                <a14:useLocalDpi xmlns:a14="http://schemas.microsoft.com/office/drawing/2010/main" val="0"/>
+                              </a:ext>
+                            </a:extLst>
+                          </a:blip>
+                          <a:srcRect l="7198" t="2413" r="7198" b="2413"/>
+                          <a:stretch/>
+                        </pic:blipFill>
+                        <pic:spPr bwMode="auto">
+                          <a:xfrm>
+                            <a:off x="0" y="0"/>
+                            <a:ext cx="5096397" cy="2909720"/>
+                          </a:xfrm>
+                          <a:prstGeom prst="rect">
+                            <a:avLst/>
+                          </a:prstGeom>
+                          <a:noFill/>
+                          <a:ln>
+                            <a:noFill/>
+                          </a:ln>
+                          <a:extLst>
+                            <a:ext uri="{53640926-AAD7-44D8-BBD7-CCE9431645EC}">
+                              <a14:shadowObscured xmlns:a14="http://schemas.microsoft.com/office/drawing/2010/main"/>
+                            </a:ext>
+                          </a:extLst>
+                        </pic:spPr>
+                      </pic:pic>
+                    </a:graphicData>
+                  </a:graphic>
+                </wp:inline>
+              </w:drawing>
+            </w:r>
           </w:p>
           <w:p>
             <w:pPr>
@@ -2655,6 +4567,7 @@
         </w:numPr>
       </w:pPr>
       <w:r>
+        <w:lastRenderedPageBreak/>
         <w:t xml:space="preserve">Analice </w:t>
       </w:r>
       <w:r>
@@ -2808,20 +4721,424 @@
                 <w:i/>
                 <w:iCs/>
               </w:rPr>
-              <w:t>(responda en este recuadro, use todo el espacio que necesite)</w:t>
-            </w:r>
-          </w:p>
-          <w:p>
-            <w:pPr>
-              <w:pStyle w:val="Prrafodelista"/>
-              <w:ind w:left="0"/>
-            </w:pPr>
-          </w:p>
-          <w:p>
-            <w:pPr>
-              <w:pStyle w:val="Prrafodelista"/>
-              <w:ind w:left="0"/>
-            </w:pPr>
+              <w:t>Lo primero es pensar que resultado deberíamos obtener. En primera instancia al filtrar con un filtro paso banda o un filtro paso bajo en cascada con un filtro paso alto, el resultado debería ser el mismo en ambos casos.</w:t>
+            </w:r>
+          </w:p>
+          <w:p>
+            <w:pPr>
+              <w:pStyle w:val="Prrafodelista"/>
+              <w:ind w:left="0"/>
+              <w:rPr>
+                <w:i/>
+                <w:iCs/>
+              </w:rPr>
+            </w:pPr>
+            <w:r>
+              <w:rPr>
+                <w:i/>
+                <w:iCs/>
+              </w:rPr>
+              <w:t>Por otra parte</w:t>
+            </w:r>
+            <w:r>
+              <w:rPr>
+                <w:i/>
+                <w:iCs/>
+              </w:rPr>
+              <w:t>,</w:t>
+            </w:r>
+            <w:r>
+              <w:rPr>
+                <w:i/>
+                <w:iCs/>
+              </w:rPr>
+              <w:t xml:space="preserve"> los armónicos que</w:t>
+            </w:r>
+            <w:r>
+              <w:rPr>
+                <w:i/>
+                <w:iCs/>
+              </w:rPr>
+              <w:t xml:space="preserve"> se deberían eliminar serían: </w:t>
+            </w:r>
+          </w:p>
+          <w:p>
+            <w:pPr>
+              <w:pStyle w:val="Prrafodelista"/>
+              <w:ind w:left="0"/>
+              <w:jc w:val="center"/>
+              <w:rPr>
+                <w:i/>
+                <w:iCs/>
+              </w:rPr>
+            </w:pPr>
+            <w:r>
+              <w:rPr>
+                <w:i/>
+                <w:iCs/>
+              </w:rPr>
+              <w:t>F</w:t>
+            </w:r>
+            <w:r>
+              <w:rPr>
+                <w:i/>
+                <w:iCs/>
+                <w:vertAlign w:val="subscript"/>
+              </w:rPr>
+              <w:t xml:space="preserve">0 </w:t>
+            </w:r>
+            <w:r>
+              <w:rPr>
+                <w:i/>
+                <w:iCs/>
+              </w:rPr>
+              <w:t>= 0 kHz</w:t>
+            </w:r>
+          </w:p>
+          <w:p>
+            <w:pPr>
+              <w:pStyle w:val="Prrafodelista"/>
+              <w:ind w:left="0"/>
+              <w:jc w:val="center"/>
+              <w:rPr>
+                <w:i/>
+                <w:iCs/>
+              </w:rPr>
+            </w:pPr>
+            <w:r>
+              <w:rPr>
+                <w:i/>
+                <w:iCs/>
+              </w:rPr>
+              <w:t>F</w:t>
+            </w:r>
+            <w:r>
+              <w:rPr>
+                <w:i/>
+                <w:iCs/>
+                <w:vertAlign w:val="subscript"/>
+              </w:rPr>
+              <w:t xml:space="preserve">1 </w:t>
+            </w:r>
+            <w:r>
+              <w:rPr>
+                <w:i/>
+                <w:iCs/>
+              </w:rPr>
+              <w:t>= 4 kHz</w:t>
+            </w:r>
+          </w:p>
+          <w:p>
+            <w:pPr>
+              <w:pStyle w:val="Prrafodelista"/>
+              <w:ind w:left="0"/>
+              <w:jc w:val="center"/>
+              <w:rPr>
+                <w:i/>
+                <w:iCs/>
+              </w:rPr>
+            </w:pPr>
+            <w:r>
+              <w:rPr>
+                <w:i/>
+                <w:iCs/>
+              </w:rPr>
+              <w:t>F</w:t>
+            </w:r>
+            <w:r>
+              <w:rPr>
+                <w:i/>
+                <w:iCs/>
+                <w:vertAlign w:val="subscript"/>
+              </w:rPr>
+              <w:t xml:space="preserve">2 </w:t>
+            </w:r>
+            <w:r>
+              <w:rPr>
+                <w:i/>
+                <w:iCs/>
+              </w:rPr>
+              <w:t>= 17 kHz</w:t>
+            </w:r>
+          </w:p>
+          <w:p>
+            <w:pPr>
+              <w:pStyle w:val="Prrafodelista"/>
+              <w:ind w:left="0"/>
+              <w:jc w:val="center"/>
+              <w:rPr>
+                <w:i/>
+                <w:iCs/>
+              </w:rPr>
+            </w:pPr>
+            <w:r>
+              <w:rPr>
+                <w:i/>
+                <w:iCs/>
+              </w:rPr>
+              <w:t>F</w:t>
+            </w:r>
+            <w:r>
+              <w:rPr>
+                <w:i/>
+                <w:iCs/>
+                <w:vertAlign w:val="subscript"/>
+              </w:rPr>
+              <w:t xml:space="preserve">5 </w:t>
+            </w:r>
+            <w:r>
+              <w:rPr>
+                <w:i/>
+                <w:iCs/>
+              </w:rPr>
+              <w:t>= 47 kHz</w:t>
+            </w:r>
+            <w:r>
+              <w:rPr>
+                <w:i/>
+                <w:iCs/>
+              </w:rPr>
+              <w:t xml:space="preserve"> (por estar muy cerca de 50 kHz)</w:t>
+            </w:r>
+          </w:p>
+          <w:p>
+            <w:pPr>
+              <w:pStyle w:val="Prrafodelista"/>
+              <w:ind w:left="0"/>
+              <w:jc w:val="center"/>
+              <w:rPr>
+                <w:i/>
+                <w:iCs/>
+              </w:rPr>
+            </w:pPr>
+            <w:r>
+              <w:rPr>
+                <w:i/>
+                <w:iCs/>
+              </w:rPr>
+              <w:t>F</w:t>
+            </w:r>
+            <w:r>
+              <w:rPr>
+                <w:i/>
+                <w:iCs/>
+                <w:vertAlign w:val="subscript"/>
+              </w:rPr>
+              <w:t>6</w:t>
+            </w:r>
+            <w:r>
+              <w:rPr>
+                <w:i/>
+                <w:iCs/>
+              </w:rPr>
+              <w:t xml:space="preserve"> = 50 kHz</w:t>
+            </w:r>
+          </w:p>
+          <w:p>
+            <w:pPr>
+              <w:pStyle w:val="Prrafodelista"/>
+              <w:ind w:left="0"/>
+              <w:jc w:val="center"/>
+              <w:rPr>
+                <w:i/>
+                <w:iCs/>
+              </w:rPr>
+            </w:pPr>
+            <w:r>
+              <w:rPr>
+                <w:i/>
+                <w:iCs/>
+              </w:rPr>
+              <w:t>F</w:t>
+            </w:r>
+            <w:r>
+              <w:rPr>
+                <w:i/>
+                <w:iCs/>
+                <w:vertAlign w:val="subscript"/>
+              </w:rPr>
+              <w:t xml:space="preserve">7 </w:t>
+            </w:r>
+            <w:r>
+              <w:rPr>
+                <w:i/>
+                <w:iCs/>
+              </w:rPr>
+              <w:t>= 68 kHz</w:t>
+            </w:r>
+          </w:p>
+          <w:p>
+            <w:pPr>
+              <w:pStyle w:val="Prrafodelista"/>
+              <w:ind w:left="0"/>
+              <w:rPr>
+                <w:i/>
+                <w:iCs/>
+              </w:rPr>
+            </w:pPr>
+            <w:r>
+              <w:rPr>
+                <w:i/>
+                <w:iCs/>
+              </w:rPr>
+              <w:t>Por lo tanto, nos quedaríamos solo con dos armónicos, siendo estos:</w:t>
+            </w:r>
+          </w:p>
+          <w:p>
+            <w:pPr>
+              <w:pStyle w:val="Prrafodelista"/>
+              <w:ind w:left="0"/>
+              <w:jc w:val="center"/>
+              <w:rPr>
+                <w:i/>
+                <w:iCs/>
+              </w:rPr>
+            </w:pPr>
+            <w:r>
+              <w:rPr>
+                <w:i/>
+                <w:iCs/>
+              </w:rPr>
+              <w:t>F</w:t>
+            </w:r>
+            <w:r>
+              <w:rPr>
+                <w:i/>
+                <w:iCs/>
+                <w:vertAlign w:val="subscript"/>
+              </w:rPr>
+              <w:t xml:space="preserve">3 </w:t>
+            </w:r>
+            <w:r>
+              <w:rPr>
+                <w:i/>
+                <w:iCs/>
+              </w:rPr>
+              <w:t>= 27 kHz</w:t>
+            </w:r>
+          </w:p>
+          <w:p>
+            <w:pPr>
+              <w:pStyle w:val="Prrafodelista"/>
+              <w:ind w:left="0"/>
+              <w:jc w:val="center"/>
+              <w:rPr>
+                <w:i/>
+                <w:iCs/>
+              </w:rPr>
+            </w:pPr>
+            <w:r>
+              <w:rPr>
+                <w:i/>
+                <w:iCs/>
+              </w:rPr>
+              <w:t>F</w:t>
+            </w:r>
+            <w:r>
+              <w:rPr>
+                <w:i/>
+                <w:iCs/>
+                <w:vertAlign w:val="subscript"/>
+              </w:rPr>
+              <w:t xml:space="preserve">4 </w:t>
+            </w:r>
+            <w:r>
+              <w:rPr>
+                <w:i/>
+                <w:iCs/>
+              </w:rPr>
+              <w:t>= 40 kHz</w:t>
+            </w:r>
+          </w:p>
+          <w:p>
+            <w:pPr>
+              <w:pStyle w:val="Prrafodelista"/>
+              <w:ind w:left="0"/>
+              <w:jc w:val="center"/>
+              <w:rPr>
+                <w:noProof/>
+              </w:rPr>
+            </w:pPr>
+          </w:p>
+          <w:p>
+            <w:pPr>
+              <w:pStyle w:val="Prrafodelista"/>
+              <w:ind w:left="0"/>
+              <w:jc w:val="center"/>
+            </w:pPr>
+            <w:r>
+              <w:rPr>
+                <w:noProof/>
+              </w:rPr>
+              <w:drawing>
+                <wp:inline distT="0" distB="0" distL="0" distR="0" wp14:anchorId="54871ECF" wp14:editId="27565D7C">
+                  <wp:extent cx="5091039" cy="2833254"/>
+                  <wp:effectExtent l="0" t="0" r="0" b="0"/>
+                  <wp:docPr id="31" name="Imagen 31"/>
+                  <wp:cNvGraphicFramePr>
+                    <a:graphicFrameLocks xmlns:a="http://schemas.openxmlformats.org/drawingml/2006/main" noChangeAspect="1"/>
+                  </wp:cNvGraphicFramePr>
+                  <a:graphic xmlns:a="http://schemas.openxmlformats.org/drawingml/2006/main">
+                    <a:graphicData uri="http://schemas.openxmlformats.org/drawingml/2006/picture">
+                      <pic:pic xmlns:pic="http://schemas.openxmlformats.org/drawingml/2006/picture">
+                        <pic:nvPicPr>
+                          <pic:cNvPr id="0" name="Picture 7"/>
+                          <pic:cNvPicPr>
+                            <a:picLocks noChangeAspect="1" noChangeArrowheads="1"/>
+                          </pic:cNvPicPr>
+                        </pic:nvPicPr>
+                        <pic:blipFill rotWithShape="1">
+                          <a:blip r:embed="rId26" cstate="print">
+                            <a:extLst>
+                              <a:ext uri="{28A0092B-C50C-407E-A947-70E740481C1C}">
+                                <a14:useLocalDpi xmlns:a14="http://schemas.microsoft.com/office/drawing/2010/main" val="0"/>
+                              </a:ext>
+                            </a:extLst>
+                          </a:blip>
+                          <a:srcRect l="6562" t="2926" r="6562" b="2926"/>
+                          <a:stretch/>
+                        </pic:blipFill>
+                        <pic:spPr bwMode="auto">
+                          <a:xfrm>
+                            <a:off x="0" y="0"/>
+                            <a:ext cx="5107651" cy="2842499"/>
+                          </a:xfrm>
+                          <a:prstGeom prst="rect">
+                            <a:avLst/>
+                          </a:prstGeom>
+                          <a:noFill/>
+                          <a:ln>
+                            <a:noFill/>
+                          </a:ln>
+                          <a:extLst>
+                            <a:ext uri="{53640926-AAD7-44D8-BBD7-CCE9431645EC}">
+                              <a14:shadowObscured xmlns:a14="http://schemas.microsoft.com/office/drawing/2010/main"/>
+                            </a:ext>
+                          </a:extLst>
+                        </pic:spPr>
+                      </pic:pic>
+                    </a:graphicData>
+                  </a:graphic>
+                </wp:inline>
+              </w:drawing>
+            </w:r>
+          </w:p>
+          <w:p>
+            <w:pPr>
+              <w:pStyle w:val="Prrafodelista"/>
+              <w:ind w:left="0"/>
+              <w:rPr>
+                <w:i/>
+                <w:iCs/>
+              </w:rPr>
+            </w:pPr>
+            <w:r>
+              <w:rPr>
+                <w:i/>
+                <w:iCs/>
+              </w:rPr>
+              <w:t xml:space="preserve">Como se puede ver en la gráfica superior los resultados son coherentes y concuerdan con lo explicado anteriormente. </w:t>
+            </w:r>
           </w:p>
         </w:tc>
       </w:tr>
@@ -2950,26 +5267,42 @@
                 <w:i/>
                 <w:iCs/>
               </w:rPr>
-              <w:t>(responda en este recuadro, use todo el espacio que necesite)</w:t>
-            </w:r>
-          </w:p>
-          <w:p>
-            <w:pPr>
-              <w:pStyle w:val="Prrafodelista"/>
-              <w:ind w:left="0"/>
-            </w:pPr>
-          </w:p>
-          <w:p>
-            <w:pPr>
-              <w:pStyle w:val="Prrafodelista"/>
-              <w:ind w:left="0"/>
-            </w:pPr>
-            <w:r>
+              <w:t xml:space="preserve">Lo que se debería observar es que, a mayor número de coeficientes del filtro, menor es la banda de transición. Esto significa </w:t>
+            </w:r>
+            <w:r>
+              <w:rPr>
+                <w:i/>
+                <w:iCs/>
+              </w:rPr>
+              <w:t xml:space="preserve">que hay mayor “precisión/resolución” en frecuencias cercanas a la frecuencia de corte del filtro. </w:t>
+            </w:r>
+          </w:p>
+          <w:p>
+            <w:pPr>
+              <w:pStyle w:val="Prrafodelista"/>
+              <w:ind w:left="0"/>
+              <w:rPr>
+                <w:i/>
+                <w:iCs/>
+              </w:rPr>
+            </w:pPr>
+          </w:p>
+          <w:p>
+            <w:pPr>
+              <w:pStyle w:val="Prrafodelista"/>
+              <w:ind w:left="0"/>
+              <w:jc w:val="center"/>
+            </w:pPr>
+            <w:r>
+              <w:rPr>
+                <w:noProof/>
+              </w:rPr>
+              <w:lastRenderedPageBreak/>
               <w:drawing>
-                <wp:inline distT="0" distB="0" distL="0" distR="0" wp14:anchorId="73EE135B" wp14:editId="3D606F62">
-                  <wp:extent cx="5092340" cy="1797050"/>
+                <wp:inline distT="0" distB="0" distL="0" distR="0" wp14:anchorId="501D3843" wp14:editId="263911DD">
+                  <wp:extent cx="5004586" cy="2570018"/>
                   <wp:effectExtent l="0" t="0" r="0" b="0"/>
-                  <wp:docPr id="13" name="Imagen 13"/>
+                  <wp:docPr id="33" name="Imagen 33"/>
                   <wp:cNvGraphicFramePr>
                     <a:graphicFrameLocks xmlns:a="http://schemas.openxmlformats.org/drawingml/2006/main" noChangeAspect="1"/>
                   </wp:cNvGraphicFramePr>
@@ -2977,23 +5310,36 @@
                     <a:graphicData uri="http://schemas.openxmlformats.org/drawingml/2006/picture">
                       <pic:pic xmlns:pic="http://schemas.openxmlformats.org/drawingml/2006/picture">
                         <pic:nvPicPr>
-                          <pic:cNvPr id="1" name=""/>
-                          <pic:cNvPicPr/>
+                          <pic:cNvPr id="0" name="Picture 9"/>
+                          <pic:cNvPicPr>
+                            <a:picLocks noChangeAspect="1" noChangeArrowheads="1"/>
+                          </pic:cNvPicPr>
                         </pic:nvPicPr>
                         <pic:blipFill>
-                          <a:blip r:embed="rId17"/>
+                          <a:blip r:embed="rId27" cstate="print">
+                            <a:extLst>
+                              <a:ext uri="{28A0092B-C50C-407E-A947-70E740481C1C}">
+                                <a14:useLocalDpi xmlns:a14="http://schemas.microsoft.com/office/drawing/2010/main" val="0"/>
+                              </a:ext>
+                            </a:extLst>
+                          </a:blip>
+                          <a:srcRect/>
                           <a:stretch>
                             <a:fillRect/>
                           </a:stretch>
                         </pic:blipFill>
-                        <pic:spPr>
+                        <pic:spPr bwMode="auto">
                           <a:xfrm>
                             <a:off x="0" y="0"/>
-                            <a:ext cx="5097080" cy="1798723"/>
+                            <a:ext cx="5013519" cy="2574605"/>
                           </a:xfrm>
                           <a:prstGeom prst="rect">
                             <a:avLst/>
                           </a:prstGeom>
+                          <a:noFill/>
+                          <a:ln>
+                            <a:noFill/>
+                          </a:ln>
                         </pic:spPr>
                       </pic:pic>
                     </a:graphicData>
@@ -3006,19 +5352,27 @@
             <w:pPr>
               <w:pStyle w:val="Prrafodelista"/>
               <w:ind w:left="0"/>
-            </w:pPr>
-          </w:p>
-          <w:p>
-            <w:pPr>
-              <w:pStyle w:val="Prrafodelista"/>
-              <w:ind w:left="0"/>
-            </w:pPr>
-            <w:r>
+              <w:jc w:val="center"/>
+              <w:rPr>
+                <w:noProof/>
+              </w:rPr>
+            </w:pPr>
+          </w:p>
+          <w:p>
+            <w:pPr>
+              <w:pStyle w:val="Prrafodelista"/>
+              <w:ind w:left="0"/>
+              <w:jc w:val="center"/>
+            </w:pPr>
+            <w:r>
+              <w:rPr>
+                <w:noProof/>
+              </w:rPr>
               <w:drawing>
-                <wp:inline distT="0" distB="0" distL="0" distR="0" wp14:anchorId="28B69F87" wp14:editId="76358300">
-                  <wp:extent cx="5118100" cy="1154341"/>
+                <wp:inline distT="0" distB="0" distL="0" distR="0" wp14:anchorId="216F58A1" wp14:editId="0EF3CF5D">
+                  <wp:extent cx="5031566" cy="2583873"/>
                   <wp:effectExtent l="0" t="0" r="0" b="0"/>
-                  <wp:docPr id="14" name="Imagen 14"/>
+                  <wp:docPr id="34" name="Imagen 34"/>
                   <wp:cNvGraphicFramePr>
                     <a:graphicFrameLocks xmlns:a="http://schemas.openxmlformats.org/drawingml/2006/main" noChangeAspect="1"/>
                   </wp:cNvGraphicFramePr>
@@ -3026,23 +5380,36 @@
                     <a:graphicData uri="http://schemas.openxmlformats.org/drawingml/2006/picture">
                       <pic:pic xmlns:pic="http://schemas.openxmlformats.org/drawingml/2006/picture">
                         <pic:nvPicPr>
-                          <pic:cNvPr id="1" name=""/>
-                          <pic:cNvPicPr/>
+                          <pic:cNvPr id="0" name="Picture 10"/>
+                          <pic:cNvPicPr>
+                            <a:picLocks noChangeAspect="1" noChangeArrowheads="1"/>
+                          </pic:cNvPicPr>
                         </pic:nvPicPr>
                         <pic:blipFill>
-                          <a:blip r:embed="rId18"/>
+                          <a:blip r:embed="rId28" cstate="print">
+                            <a:extLst>
+                              <a:ext uri="{28A0092B-C50C-407E-A947-70E740481C1C}">
+                                <a14:useLocalDpi xmlns:a14="http://schemas.microsoft.com/office/drawing/2010/main" val="0"/>
+                              </a:ext>
+                            </a:extLst>
+                          </a:blip>
+                          <a:srcRect/>
                           <a:stretch>
                             <a:fillRect/>
                           </a:stretch>
                         </pic:blipFill>
-                        <pic:spPr>
+                        <pic:spPr bwMode="auto">
                           <a:xfrm>
                             <a:off x="0" y="0"/>
-                            <a:ext cx="5131470" cy="1157356"/>
+                            <a:ext cx="5038561" cy="2587465"/>
                           </a:xfrm>
                           <a:prstGeom prst="rect">
                             <a:avLst/>
                           </a:prstGeom>
+                          <a:noFill/>
+                          <a:ln>
+                            <a:noFill/>
+                          </a:ln>
                         </pic:spPr>
                       </pic:pic>
                     </a:graphicData>
@@ -3061,20 +5428,17 @@
             <w:pPr>
               <w:pStyle w:val="Prrafodelista"/>
               <w:ind w:left="0"/>
-            </w:pPr>
-          </w:p>
-          <w:p>
-            <w:pPr>
-              <w:pStyle w:val="Prrafodelista"/>
-              <w:ind w:left="0"/>
-            </w:pPr>
-            <w:r>
-              <w:lastRenderedPageBreak/>
+              <w:jc w:val="center"/>
+            </w:pPr>
+            <w:r>
+              <w:rPr>
+                <w:noProof/>
+              </w:rPr>
               <w:drawing>
-                <wp:inline distT="0" distB="0" distL="0" distR="0" wp14:anchorId="1C0C2C1B" wp14:editId="1813AED7">
-                  <wp:extent cx="5116019" cy="1784350"/>
+                <wp:inline distT="0" distB="0" distL="0" distR="0" wp14:anchorId="6CC57A9C" wp14:editId="6212D02D">
+                  <wp:extent cx="5119255" cy="2628904"/>
                   <wp:effectExtent l="0" t="0" r="0" b="0"/>
-                  <wp:docPr id="15" name="Imagen 15"/>
+                  <wp:docPr id="35" name="Imagen 35"/>
                   <wp:cNvGraphicFramePr>
                     <a:graphicFrameLocks xmlns:a="http://schemas.openxmlformats.org/drawingml/2006/main" noChangeAspect="1"/>
                   </wp:cNvGraphicFramePr>
@@ -3082,23 +5446,36 @@
                     <a:graphicData uri="http://schemas.openxmlformats.org/drawingml/2006/picture">
                       <pic:pic xmlns:pic="http://schemas.openxmlformats.org/drawingml/2006/picture">
                         <pic:nvPicPr>
-                          <pic:cNvPr id="1" name=""/>
-                          <pic:cNvPicPr/>
+                          <pic:cNvPr id="0" name="Picture 11"/>
+                          <pic:cNvPicPr>
+                            <a:picLocks noChangeAspect="1" noChangeArrowheads="1"/>
+                          </pic:cNvPicPr>
                         </pic:nvPicPr>
                         <pic:blipFill>
-                          <a:blip r:embed="rId19"/>
+                          <a:blip r:embed="rId29" cstate="print">
+                            <a:extLst>
+                              <a:ext uri="{28A0092B-C50C-407E-A947-70E740481C1C}">
+                                <a14:useLocalDpi xmlns:a14="http://schemas.microsoft.com/office/drawing/2010/main" val="0"/>
+                              </a:ext>
+                            </a:extLst>
+                          </a:blip>
+                          <a:srcRect/>
                           <a:stretch>
                             <a:fillRect/>
                           </a:stretch>
                         </pic:blipFill>
-                        <pic:spPr>
+                        <pic:spPr bwMode="auto">
                           <a:xfrm>
                             <a:off x="0" y="0"/>
-                            <a:ext cx="5125690" cy="1787723"/>
+                            <a:ext cx="5123225" cy="2630943"/>
                           </a:xfrm>
                           <a:prstGeom prst="rect">
                             <a:avLst/>
                           </a:prstGeom>
+                          <a:noFill/>
+                          <a:ln>
+                            <a:noFill/>
+                          </a:ln>
                         </pic:spPr>
                       </pic:pic>
                     </a:graphicData>
@@ -3119,11 +5496,15 @@
               <w:ind w:left="0"/>
             </w:pPr>
             <w:r>
+              <w:rPr>
+                <w:noProof/>
+              </w:rPr>
+              <w:lastRenderedPageBreak/>
               <w:drawing>
-                <wp:inline distT="0" distB="0" distL="0" distR="0" wp14:anchorId="0217029E" wp14:editId="6199635C">
-                  <wp:extent cx="5105400" cy="1132265"/>
+                <wp:inline distT="0" distB="0" distL="0" distR="0" wp14:anchorId="3F875A3F" wp14:editId="469DEABE">
+                  <wp:extent cx="5099012" cy="2618509"/>
                   <wp:effectExtent l="0" t="0" r="0" b="0"/>
-                  <wp:docPr id="16" name="Imagen 16"/>
+                  <wp:docPr id="37" name="Imagen 37"/>
                   <wp:cNvGraphicFramePr>
                     <a:graphicFrameLocks xmlns:a="http://schemas.openxmlformats.org/drawingml/2006/main" noChangeAspect="1"/>
                   </wp:cNvGraphicFramePr>
@@ -3131,23 +5512,36 @@
                     <a:graphicData uri="http://schemas.openxmlformats.org/drawingml/2006/picture">
                       <pic:pic xmlns:pic="http://schemas.openxmlformats.org/drawingml/2006/picture">
                         <pic:nvPicPr>
-                          <pic:cNvPr id="1" name=""/>
-                          <pic:cNvPicPr/>
+                          <pic:cNvPr id="0" name="Picture 13"/>
+                          <pic:cNvPicPr>
+                            <a:picLocks noChangeAspect="1" noChangeArrowheads="1"/>
+                          </pic:cNvPicPr>
                         </pic:nvPicPr>
                         <pic:blipFill>
-                          <a:blip r:embed="rId20"/>
+                          <a:blip r:embed="rId30" cstate="print">
+                            <a:extLst>
+                              <a:ext uri="{28A0092B-C50C-407E-A947-70E740481C1C}">
+                                <a14:useLocalDpi xmlns:a14="http://schemas.microsoft.com/office/drawing/2010/main" val="0"/>
+                              </a:ext>
+                            </a:extLst>
+                          </a:blip>
+                          <a:srcRect/>
                           <a:stretch>
                             <a:fillRect/>
                           </a:stretch>
                         </pic:blipFill>
-                        <pic:spPr>
+                        <pic:spPr bwMode="auto">
                           <a:xfrm>
                             <a:off x="0" y="0"/>
-                            <a:ext cx="5128465" cy="1137380"/>
+                            <a:ext cx="5103630" cy="2620880"/>
                           </a:xfrm>
                           <a:prstGeom prst="rect">
                             <a:avLst/>
                           </a:prstGeom>
+                          <a:noFill/>
+                          <a:ln>
+                            <a:noFill/>
+                          </a:ln>
                         </pic:spPr>
                       </pic:pic>
                     </a:graphicData>
@@ -3166,104 +5560,96 @@
             <w:pPr>
               <w:pStyle w:val="Prrafodelista"/>
               <w:ind w:left="0"/>
-            </w:pPr>
-            <w:r>
-              <w:drawing>
-                <wp:inline distT="0" distB="0" distL="0" distR="0" wp14:anchorId="7B3EAB59" wp14:editId="083F3CE2">
-                  <wp:extent cx="5115560" cy="1785393"/>
-                  <wp:effectExtent l="0" t="0" r="0" b="0"/>
-                  <wp:docPr id="17" name="Imagen 17"/>
-                  <wp:cNvGraphicFramePr>
-                    <a:graphicFrameLocks xmlns:a="http://schemas.openxmlformats.org/drawingml/2006/main" noChangeAspect="1"/>
-                  </wp:cNvGraphicFramePr>
-                  <a:graphic xmlns:a="http://schemas.openxmlformats.org/drawingml/2006/main">
-                    <a:graphicData uri="http://schemas.openxmlformats.org/drawingml/2006/picture">
-                      <pic:pic xmlns:pic="http://schemas.openxmlformats.org/drawingml/2006/picture">
-                        <pic:nvPicPr>
-                          <pic:cNvPr id="1" name=""/>
-                          <pic:cNvPicPr/>
-                        </pic:nvPicPr>
-                        <pic:blipFill>
-                          <a:blip r:embed="rId21"/>
-                          <a:stretch>
-                            <a:fillRect/>
-                          </a:stretch>
-                        </pic:blipFill>
-                        <pic:spPr>
-                          <a:xfrm>
-                            <a:off x="0" y="0"/>
-                            <a:ext cx="5120658" cy="1787172"/>
-                          </a:xfrm>
-                          <a:prstGeom prst="rect">
-                            <a:avLst/>
-                          </a:prstGeom>
-                        </pic:spPr>
-                      </pic:pic>
-                    </a:graphicData>
-                  </a:graphic>
-                </wp:inline>
-              </w:drawing>
-            </w:r>
-          </w:p>
-          <w:p>
-            <w:pPr>
-              <w:pStyle w:val="Prrafodelista"/>
-              <w:ind w:left="0"/>
-            </w:pPr>
-          </w:p>
-          <w:p>
-            <w:pPr>
-              <w:pStyle w:val="Prrafodelista"/>
-              <w:ind w:left="0"/>
-            </w:pPr>
-            <w:r>
-              <w:drawing>
-                <wp:inline distT="0" distB="0" distL="0" distR="0" wp14:anchorId="286BA4F7" wp14:editId="702D35A3">
-                  <wp:extent cx="5099050" cy="1120664"/>
-                  <wp:effectExtent l="0" t="0" r="0" b="0"/>
-                  <wp:docPr id="18" name="Imagen 18"/>
-                  <wp:cNvGraphicFramePr>
-                    <a:graphicFrameLocks xmlns:a="http://schemas.openxmlformats.org/drawingml/2006/main" noChangeAspect="1"/>
-                  </wp:cNvGraphicFramePr>
-                  <a:graphic xmlns:a="http://schemas.openxmlformats.org/drawingml/2006/main">
-                    <a:graphicData uri="http://schemas.openxmlformats.org/drawingml/2006/picture">
-                      <pic:pic xmlns:pic="http://schemas.openxmlformats.org/drawingml/2006/picture">
-                        <pic:nvPicPr>
-                          <pic:cNvPr id="1" name=""/>
-                          <pic:cNvPicPr/>
-                        </pic:nvPicPr>
-                        <pic:blipFill>
-                          <a:blip r:embed="rId22"/>
-                          <a:stretch>
-                            <a:fillRect/>
-                          </a:stretch>
-                        </pic:blipFill>
-                        <pic:spPr>
-                          <a:xfrm>
-                            <a:off x="0" y="0"/>
-                            <a:ext cx="5119976" cy="1125263"/>
-                          </a:xfrm>
-                          <a:prstGeom prst="rect">
-                            <a:avLst/>
-                          </a:prstGeom>
-                        </pic:spPr>
-                      </pic:pic>
-                    </a:graphicData>
-                  </a:graphic>
-                </wp:inline>
-              </w:drawing>
-            </w:r>
-          </w:p>
-          <w:p>
-            <w:pPr>
-              <w:pStyle w:val="Prrafodelista"/>
-              <w:ind w:left="0"/>
-            </w:pPr>
-          </w:p>
-          <w:p>
-            <w:pPr>
-              <w:pStyle w:val="Prrafodelista"/>
-              <w:ind w:left="0"/>
+              <w:rPr>
+                <w:i/>
+                <w:iCs/>
+              </w:rPr>
+            </w:pPr>
+            <w:r>
+              <w:rPr>
+                <w:i/>
+                <w:iCs/>
+              </w:rPr>
+              <w:t>En primer lugar</w:t>
+            </w:r>
+            <w:r>
+              <w:rPr>
+                <w:i/>
+                <w:iCs/>
+              </w:rPr>
+              <w:t>,</w:t>
+            </w:r>
+            <w:r>
+              <w:rPr>
+                <w:i/>
+                <w:iCs/>
+              </w:rPr>
+              <w:t xml:space="preserve"> se </w:t>
+            </w:r>
+            <w:r>
+              <w:rPr>
+                <w:i/>
+                <w:iCs/>
+              </w:rPr>
+              <w:t>verifica que</w:t>
+            </w:r>
+            <w:r>
+              <w:rPr>
+                <w:i/>
+                <w:iCs/>
+              </w:rPr>
+              <w:t xml:space="preserve">, </w:t>
+            </w:r>
+            <w:r>
+              <w:rPr>
+                <w:i/>
+                <w:iCs/>
+              </w:rPr>
+              <w:t xml:space="preserve">a mayor número de coeficientes, </w:t>
+            </w:r>
+            <w:r>
+              <w:rPr>
+                <w:i/>
+                <w:iCs/>
+              </w:rPr>
+              <w:t>se puede verificar que la banda de transición en efecto disminuye con el incremento del orden del filtro.</w:t>
+            </w:r>
+          </w:p>
+          <w:p>
+            <w:pPr>
+              <w:pStyle w:val="Prrafodelista"/>
+              <w:ind w:left="0"/>
+              <w:rPr>
+                <w:i/>
+                <w:iCs/>
+              </w:rPr>
+            </w:pPr>
+          </w:p>
+          <w:p>
+            <w:pPr>
+              <w:pStyle w:val="Prrafodelista"/>
+              <w:ind w:left="0"/>
+              <w:rPr>
+                <w:i/>
+                <w:iCs/>
+              </w:rPr>
+            </w:pPr>
+            <w:r>
+              <w:rPr>
+                <w:i/>
+                <w:iCs/>
+              </w:rPr>
+              <w:t>Por otra parte, se puede apreciar que el retardo de grupo va decreciendo a medida que se reduce la orden del filtro. Esto se observa en la fase del filtro, concretamente viendo como la pendiente va disminuyendo a medida que disminuye el orden del filtro.</w:t>
+            </w:r>
+          </w:p>
+          <w:p>
+            <w:pPr>
+              <w:pStyle w:val="Prrafodelista"/>
+              <w:ind w:left="0"/>
+              <w:rPr>
+                <w:i/>
+                <w:iCs/>
+              </w:rPr>
             </w:pPr>
           </w:p>
         </w:tc>
@@ -3338,23 +5724,122 @@
               <w:pStyle w:val="Prrafodelista"/>
               <w:ind w:left="0"/>
               <w:rPr>
-                <w:i/>
-                <w:iCs/>
-              </w:rPr>
-            </w:pPr>
-            <w:r>
-              <w:rPr>
-                <w:i/>
-                <w:iCs/>
-              </w:rPr>
-              <w:t>(responda en este recuadro, use todo el espacio que necesite)</w:t>
-            </w:r>
-          </w:p>
-          <w:p>
-            <w:pPr>
-              <w:pStyle w:val="Prrafodelista"/>
-              <w:ind w:left="0"/>
-            </w:pPr>
+                <w:rFonts w:eastAsiaTheme="minorEastAsia"/>
+                <w:i/>
+                <w:iCs/>
+              </w:rPr>
+            </w:pPr>
+            <w:r>
+              <w:rPr>
+                <w:i/>
+                <w:iCs/>
+              </w:rPr>
+              <w:t xml:space="preserve">Los filtros van a producir un retardo de grupo de  </w:t>
+            </w:r>
+            <m:oMath>
+              <m:f>
+                <m:fPr>
+                  <m:ctrlPr>
+                    <w:rPr>
+                      <w:rFonts w:ascii="Cambria Math" w:hAnsi="Cambria Math"/>
+                      <w:iCs/>
+                    </w:rPr>
+                  </m:ctrlPr>
+                </m:fPr>
+                <m:num>
+                  <m:r>
+                    <w:rPr>
+                      <w:rFonts w:ascii="Cambria Math" w:hAnsi="Cambria Math"/>
+                    </w:rPr>
+                    <m:t>L-1</m:t>
+                  </m:r>
+                </m:num>
+                <m:den>
+                  <m:r>
+                    <w:rPr>
+                      <w:rFonts w:ascii="Cambria Math" w:hAnsi="Cambria Math"/>
+                    </w:rPr>
+                    <m:t>2</m:t>
+                  </m:r>
+                </m:den>
+              </m:f>
+            </m:oMath>
+            <w:r>
+              <w:rPr>
+                <w:rFonts w:eastAsiaTheme="minorEastAsia"/>
+                <w:i/>
+                <w:iCs/>
+              </w:rPr>
+              <w:t xml:space="preserve"> * T</w:t>
+            </w:r>
+            <w:r>
+              <w:rPr>
+                <w:rFonts w:eastAsiaTheme="minorEastAsia"/>
+                <w:i/>
+                <w:iCs/>
+                <w:vertAlign w:val="subscript"/>
+              </w:rPr>
+              <w:t>MUESTREO</w:t>
+            </w:r>
+            <w:r>
+              <w:rPr>
+                <w:rFonts w:eastAsiaTheme="minorEastAsia"/>
+                <w:i/>
+                <w:iCs/>
+              </w:rPr>
+              <w:t xml:space="preserve"> ya que son filtros simétricos y causales. En la gráfica inferior se han calculado los retardos de grupo de cada filtro en ms:</w:t>
+            </w:r>
+          </w:p>
+          <w:p>
+            <w:pPr>
+              <w:pStyle w:val="Prrafodelista"/>
+              <w:ind w:left="0"/>
+              <w:jc w:val="center"/>
+            </w:pPr>
+          </w:p>
+          <w:p>
+            <w:pPr>
+              <w:pStyle w:val="Prrafodelista"/>
+              <w:ind w:left="0"/>
+              <w:jc w:val="center"/>
+            </w:pPr>
+            <w:r>
+              <w:drawing>
+                <wp:inline distT="0" distB="0" distL="0" distR="0" wp14:anchorId="51397A02" wp14:editId="0B99384B">
+                  <wp:extent cx="849344" cy="2604654"/>
+                  <wp:effectExtent l="0" t="0" r="0" b="0"/>
+                  <wp:docPr id="38" name="Imagen 38"/>
+                  <wp:cNvGraphicFramePr>
+                    <a:graphicFrameLocks xmlns:a="http://schemas.openxmlformats.org/drawingml/2006/main" noChangeAspect="1"/>
+                  </wp:cNvGraphicFramePr>
+                  <a:graphic xmlns:a="http://schemas.openxmlformats.org/drawingml/2006/main">
+                    <a:graphicData uri="http://schemas.openxmlformats.org/drawingml/2006/picture">
+                      <pic:pic xmlns:pic="http://schemas.openxmlformats.org/drawingml/2006/picture">
+                        <pic:nvPicPr>
+                          <pic:cNvPr id="1" name=""/>
+                          <pic:cNvPicPr/>
+                        </pic:nvPicPr>
+                        <pic:blipFill>
+                          <a:blip r:embed="rId31"/>
+                          <a:stretch>
+                            <a:fillRect/>
+                          </a:stretch>
+                        </pic:blipFill>
+                        <pic:spPr>
+                          <a:xfrm>
+                            <a:off x="0" y="0"/>
+                            <a:ext cx="852432" cy="2614125"/>
+                          </a:xfrm>
+                          <a:prstGeom prst="rect">
+                            <a:avLst/>
+                          </a:prstGeom>
+                        </pic:spPr>
+                      </pic:pic>
+                    </a:graphicData>
+                  </a:graphic>
+                </wp:inline>
+              </w:drawing>
+            </w:r>
           </w:p>
           <w:p>
             <w:pPr>
@@ -3367,7 +5852,7 @@
     </w:tbl>
     <w:p/>
     <w:sectPr>
-      <w:footerReference w:type="default" r:id="rId23"/>
+      <w:footerReference w:type="default" r:id="rId32"/>
       <w:pgSz w:w="11906" w:h="16838"/>
       <w:pgMar w:top="1417" w:right="1701" w:bottom="1417" w:left="1701" w:header="708" w:footer="708" w:gutter="0"/>
       <w:cols w:space="708"/>

</xml_diff>